<commit_message>
thesis & final feature on our own dataset
</commit_message>
<xml_diff>
--- a/Thesis/thesis.docx
+++ b/Thesis/thesis.docx
@@ -102,7 +102,6 @@
                                     <w:dataBinding w:prefixMappings="xmlns:ns0='http://purl.org/dc/elements/1.1/' xmlns:ns1='http://schemas.openxmlformats.org/package/2006/metadata/core-properties' " w:xpath="/ns1:coreProperties[1]/ns0:creator[1]" w:storeItemID="{6C3C8BC8-F283-45AE-878A-BAB7291924A1}"/>
                                     <w:text/>
                                   </w:sdtPr>
-                                  <w:sdtEndPr/>
                                   <w:sdtContent>
                                     <w:r>
                                       <w:t>Sudhanshu Patel</w:t>
@@ -124,7 +123,6 @@
                                     <w:dataBinding w:prefixMappings="xmlns:ns0='http://purl.org/dc/elements/1.1/' xmlns:ns1='http://schemas.openxmlformats.org/package/2006/metadata/core-properties' " w:xpath="/ns1:coreProperties[1]/ns1:keywords[1]" w:storeItemID="{6C3C8BC8-F283-45AE-878A-BAB7291924A1}"/>
                                     <w:text/>
                                   </w:sdtPr>
-                                  <w:sdtEndPr/>
                                   <w:sdtContent>
                                     <w:r>
                                       <w:t>[Course Title]</w:t>
@@ -151,7 +149,6 @@
                                       <w:calendar w:val="gregorian"/>
                                     </w:date>
                                   </w:sdtPr>
-                                  <w:sdtEndPr/>
                                   <w:sdtContent>
                                     <w:r>
                                       <w:t>[Date]</w:t>
@@ -203,7 +200,6 @@
                               <w:dataBinding w:prefixMappings="xmlns:ns0='http://purl.org/dc/elements/1.1/' xmlns:ns1='http://schemas.openxmlformats.org/package/2006/metadata/core-properties' " w:xpath="/ns1:coreProperties[1]/ns0:creator[1]" w:storeItemID="{6C3C8BC8-F283-45AE-878A-BAB7291924A1}"/>
                               <w:text/>
                             </w:sdtPr>
-                            <w:sdtEndPr/>
                             <w:sdtContent>
                               <w:r>
                                 <w:t>Sudhanshu Patel</w:t>
@@ -225,7 +221,6 @@
                               <w:dataBinding w:prefixMappings="xmlns:ns0='http://purl.org/dc/elements/1.1/' xmlns:ns1='http://schemas.openxmlformats.org/package/2006/metadata/core-properties' " w:xpath="/ns1:coreProperties[1]/ns1:keywords[1]" w:storeItemID="{6C3C8BC8-F283-45AE-878A-BAB7291924A1}"/>
                               <w:text/>
                             </w:sdtPr>
-                            <w:sdtEndPr/>
                             <w:sdtContent>
                               <w:r>
                                 <w:t>[Course Title]</w:t>
@@ -252,7 +247,6 @@
                                 <w:calendar w:val="gregorian"/>
                               </w:date>
                             </w:sdtPr>
-                            <w:sdtEndPr/>
                             <w:sdtContent>
                               <w:r>
                                 <w:t>[Date]</w:t>
@@ -340,7 +334,6 @@
                                   <w:dataBinding w:prefixMappings="xmlns:ns0='http://purl.org/dc/elements/1.1/' xmlns:ns1='http://schemas.openxmlformats.org/package/2006/metadata/core-properties' " w:xpath="/ns1:coreProperties[1]/ns0:title[1]" w:storeItemID="{6C3C8BC8-F283-45AE-878A-BAB7291924A1}"/>
                                   <w:text/>
                                 </w:sdtPr>
-                                <w:sdtEndPr/>
                                 <w:sdtContent>
                                   <w:p>
                                     <w:pPr>
@@ -365,7 +358,6 @@
                                     <w:dataBinding w:prefixMappings="xmlns:ns0='http://purl.org/dc/elements/1.1/' xmlns:ns1='http://schemas.openxmlformats.org/package/2006/metadata/core-properties' " w:xpath="/ns1:coreProperties[1]/ns0:subject[1]" w:storeItemID="{6C3C8BC8-F283-45AE-878A-BAB7291924A1}"/>
                                     <w:text/>
                                   </w:sdtPr>
-                                  <w:sdtEndPr/>
                                   <w:sdtContent>
                                     <w:r>
                                       <w:t>[Report Subtitle]</w:t>
@@ -406,7 +398,6 @@
                             <w:dataBinding w:prefixMappings="xmlns:ns0='http://purl.org/dc/elements/1.1/' xmlns:ns1='http://schemas.openxmlformats.org/package/2006/metadata/core-properties' " w:xpath="/ns1:coreProperties[1]/ns0:title[1]" w:storeItemID="{6C3C8BC8-F283-45AE-878A-BAB7291924A1}"/>
                             <w:text/>
                           </w:sdtPr>
-                          <w:sdtEndPr/>
                           <w:sdtContent>
                             <w:p>
                               <w:pPr>
@@ -431,7 +422,6 @@
                               <w:dataBinding w:prefixMappings="xmlns:ns0='http://purl.org/dc/elements/1.1/' xmlns:ns1='http://schemas.openxmlformats.org/package/2006/metadata/core-properties' " w:xpath="/ns1:coreProperties[1]/ns0:subject[1]" w:storeItemID="{6C3C8BC8-F283-45AE-878A-BAB7291924A1}"/>
                               <w:text/>
                             </w:sdtPr>
-                            <w:sdtEndPr/>
                             <w:sdtContent>
                               <w:r>
                                 <w:t>[Report Subtitle]</w:t>
@@ -633,59 +623,2448 @@
       </w:pPr>
     </w:p>
     <w:p>
-      <w:r>
-        <w:t>In the real world, images are generally accepted as a proof of occurrence of an event. In this era because of enormous availability of image capturing devices and image sharing platform, Photos becomes a part of our life. But since copying, downloading,</w:t>
-      </w:r>
-      <w:r>
+      <w:pPr>
+        <w:rPr>
+          <w:sz w:val="22"/>
+          <w:szCs w:val="22"/>
+        </w:rPr>
+      </w:pPr>
+      <w:r>
+        <w:rPr>
+          <w:sz w:val="22"/>
+          <w:szCs w:val="22"/>
+        </w:rPr>
+        <w:t xml:space="preserve">In the real world, images are </w:t>
+      </w:r>
+      <w:r>
+        <w:rPr>
+          <w:noProof/>
+          <w:sz w:val="22"/>
+          <w:szCs w:val="22"/>
+        </w:rPr>
+        <w:t>generally</w:t>
+      </w:r>
+      <w:r>
+        <w:rPr>
+          <w:sz w:val="22"/>
+          <w:szCs w:val="22"/>
+        </w:rPr>
+        <w:t xml:space="preserve"> accepted as a proof of occurrence of an event. In this era because of enormous availability of image capturing devices and image sharing platform, Photos becomes a part of our life. But since copying, downloading, forging or redistribution </w:t>
+      </w:r>
+      <w:r>
+        <w:rPr>
+          <w:noProof/>
+          <w:sz w:val="22"/>
+          <w:szCs w:val="22"/>
+        </w:rPr>
+        <w:t>of  images</w:t>
+      </w:r>
+      <w:r>
+        <w:rPr>
+          <w:sz w:val="22"/>
+          <w:szCs w:val="22"/>
+        </w:rPr>
         <w:t xml:space="preserve"> </w:t>
       </w:r>
       <w:r>
-        <w:t>forging or redistribution of  images becomes  easier and easier because of the availability of automated powerful tools to create &amp; manipulate a digital image. So there is need of tools to verify the authenticity of an image in order to reduce forgery and backtrack origin of controversial images.</w:t>
-      </w:r>
+        <w:rPr>
+          <w:noProof/>
+          <w:sz w:val="22"/>
+          <w:szCs w:val="22"/>
+        </w:rPr>
+        <w:t>becomes  easier</w:t>
+      </w:r>
+      <w:r>
+        <w:rPr>
+          <w:sz w:val="22"/>
+          <w:szCs w:val="22"/>
+        </w:rPr>
+        <w:t xml:space="preserve"> and easier because of the availability of automated powerful tools to create &amp; manipulate a digital image. So there is need of tools to verify the authenticity of an image </w:t>
+      </w:r>
+      <w:r>
+        <w:rPr>
+          <w:noProof/>
+          <w:sz w:val="22"/>
+          <w:szCs w:val="22"/>
+        </w:rPr>
+        <w:t>in order to</w:t>
+      </w:r>
+      <w:r>
+        <w:rPr>
+          <w:sz w:val="22"/>
+          <w:szCs w:val="22"/>
+        </w:rPr>
+        <w:t xml:space="preserve"> reduce forgery and backtrack origin of controversial images.</w:t>
+      </w:r>
+    </w:p>
+    <w:p>
+      <w:pPr>
+        <w:rPr>
+          <w:sz w:val="22"/>
+          <w:szCs w:val="22"/>
+        </w:rPr>
+      </w:pPr>
+    </w:p>
+    <w:p>
+      <w:pPr>
+        <w:rPr>
+          <w:sz w:val="22"/>
+          <w:szCs w:val="22"/>
+        </w:rPr>
+      </w:pPr>
+      <w:r>
+        <w:rPr>
+          <w:sz w:val="22"/>
+          <w:szCs w:val="22"/>
+        </w:rPr>
+        <w:t>Different digital cameras use different pipeline architecture or hardware so a series of different artifacts left on the image during image acquisition phase. These artifacts are the basis of our technique to identify Source camera in Blind fashion (Without using watermarks).</w:t>
+      </w:r>
+    </w:p>
+    <w:p>
+      <w:pPr>
+        <w:rPr>
+          <w:sz w:val="22"/>
+          <w:szCs w:val="22"/>
+        </w:rPr>
+      </w:pPr>
+      <w:r>
+        <w:rPr>
+          <w:sz w:val="22"/>
+          <w:szCs w:val="22"/>
+        </w:rPr>
+        <w:t xml:space="preserve">During image capturing phase digital camera performs a series of complex operation including focusing using lenses to interpolation of the different color channel, Color Filter Array (CFA), brightness </w:t>
+      </w:r>
+      <w:r>
+        <w:rPr>
+          <w:noProof/>
+          <w:sz w:val="22"/>
+          <w:szCs w:val="22"/>
+        </w:rPr>
+        <w:t>adjustment</w:t>
+      </w:r>
+      <w:r>
+        <w:rPr>
+          <w:sz w:val="22"/>
+          <w:szCs w:val="22"/>
+        </w:rPr>
+        <w:t xml:space="preserve"> etc. Since these operations are noninvertible, So they left traces of artifacts in the final image, and we can use these traces as a footprint </w:t>
+      </w:r>
+      <w:r>
+        <w:rPr>
+          <w:noProof/>
+          <w:sz w:val="22"/>
+          <w:szCs w:val="22"/>
+        </w:rPr>
+        <w:t>in order to</w:t>
+      </w:r>
+      <w:r>
+        <w:rPr>
+          <w:sz w:val="22"/>
+          <w:szCs w:val="22"/>
+        </w:rPr>
+        <w:t xml:space="preserve"> trace back source camera.</w:t>
+      </w:r>
+    </w:p>
+    <w:p>
+      <w:pPr>
+        <w:rPr>
+          <w:sz w:val="22"/>
+          <w:szCs w:val="22"/>
+        </w:rPr>
+      </w:pPr>
+    </w:p>
+    <w:p>
+      <w:pPr>
+        <w:rPr>
+          <w:sz w:val="22"/>
+          <w:szCs w:val="22"/>
+        </w:rPr>
+      </w:pPr>
+      <w:r>
+        <w:rPr>
+          <w:sz w:val="22"/>
+          <w:szCs w:val="22"/>
+        </w:rPr>
+        <w:t xml:space="preserve">There are different approaches based on different traces of footprint have been proposed. </w:t>
+      </w:r>
+      <w:r>
+        <w:rPr>
+          <w:noProof/>
+          <w:sz w:val="22"/>
+          <w:szCs w:val="22"/>
+        </w:rPr>
+        <w:t>Example :</w:t>
+      </w:r>
+      <w:r>
+        <w:rPr>
+          <w:sz w:val="22"/>
+          <w:szCs w:val="22"/>
+        </w:rPr>
+        <w:t xml:space="preserve"> Using traces</w:t>
+      </w:r>
+      <w:r>
+        <w:rPr>
+          <w:sz w:val="22"/>
+          <w:szCs w:val="22"/>
+        </w:rPr>
+        <w:t xml:space="preserve"> of CFA interpolation </w:t>
+      </w:r>
+      <w:r>
+        <w:rPr>
+          <w:noProof/>
+          <w:sz w:val="22"/>
+          <w:szCs w:val="22"/>
+        </w:rPr>
+        <w:t>([3][4]),</w:t>
+      </w:r>
+      <w:r>
+        <w:rPr>
+          <w:noProof/>
+          <w:sz w:val="22"/>
+          <w:szCs w:val="22"/>
+        </w:rPr>
+        <w:t>effect</w:t>
+      </w:r>
+      <w:r>
+        <w:rPr>
+          <w:sz w:val="22"/>
+          <w:szCs w:val="22"/>
+        </w:rPr>
+        <w:t xml:space="preserve"> of lens distortion([6]), traces due to auto white balance algorithm([7]) and exploiting traces of dust particle on acquisition sensors.</w:t>
+      </w:r>
+    </w:p>
+    <w:p>
+      <w:pPr>
+        <w:rPr>
+          <w:sz w:val="22"/>
+          <w:szCs w:val="22"/>
+        </w:rPr>
+      </w:pPr>
+    </w:p>
+    <w:p>
+      <w:pPr>
+        <w:rPr>
+          <w:sz w:val="22"/>
+          <w:szCs w:val="22"/>
+        </w:rPr>
+      </w:pPr>
+    </w:p>
+    <w:p>
+      <w:pPr>
+        <w:rPr>
+          <w:sz w:val="22"/>
+          <w:szCs w:val="22"/>
+        </w:rPr>
+      </w:pPr>
+      <w:r>
+        <w:rPr>
+          <w:noProof/>
+          <w:sz w:val="22"/>
+          <w:szCs w:val="22"/>
+        </w:rPr>
+        <w:t>Kharrazi</w:t>
+      </w:r>
+      <w:r>
+        <w:rPr>
+          <w:noProof/>
+          <w:sz w:val="22"/>
+          <w:szCs w:val="22"/>
+        </w:rPr>
+        <w:t xml:space="preserve"> et al. </w:t>
+      </w:r>
+      <w:r>
+        <w:rPr>
+          <w:noProof/>
+          <w:sz w:val="22"/>
+          <w:szCs w:val="22"/>
+        </w:rPr>
+        <w:t>identified a set of 34 features ( average pixel value(3 features), RGB pair Correlation(3 features), Neighbour distribution center of mass(3 feature),RGB pair energy ratio(3 feature),Wavelet domain statistics (9 feature),Image Quality Metrics(13 features)) that can be used for source identification.</w:t>
+      </w:r>
+      <w:r>
+        <w:rPr>
+          <w:sz w:val="22"/>
+          <w:szCs w:val="22"/>
+        </w:rPr>
+        <w:t xml:space="preserve"> They tested the performance of these features for classification of the image based on their </w:t>
+      </w:r>
+      <w:r>
+        <w:rPr>
+          <w:noProof/>
+          <w:sz w:val="22"/>
+          <w:szCs w:val="22"/>
+        </w:rPr>
+        <w:t>origin. T</w:t>
+      </w:r>
+      <w:r>
+        <w:rPr>
+          <w:noProof/>
+          <w:sz w:val="22"/>
+          <w:szCs w:val="22"/>
+        </w:rPr>
+        <w:t>hey</w:t>
+      </w:r>
+      <w:r>
+        <w:rPr>
+          <w:sz w:val="22"/>
+          <w:szCs w:val="22"/>
+        </w:rPr>
+        <w:t xml:space="preserve"> found the accuracy of 93.42% for </w:t>
+      </w:r>
+      <w:r>
+        <w:rPr>
+          <w:noProof/>
+          <w:sz w:val="22"/>
+          <w:szCs w:val="22"/>
+        </w:rPr>
+        <w:t>two</w:t>
+      </w:r>
+      <w:r>
+        <w:rPr>
+          <w:sz w:val="22"/>
+          <w:szCs w:val="22"/>
+        </w:rPr>
+        <w:t xml:space="preserve"> cameras and accuracy of 88,02% for </w:t>
+      </w:r>
+      <w:r>
+        <w:rPr>
+          <w:noProof/>
+          <w:sz w:val="22"/>
+          <w:szCs w:val="22"/>
+        </w:rPr>
+        <w:t>three</w:t>
+      </w:r>
+      <w:r>
+        <w:rPr>
+          <w:sz w:val="22"/>
+          <w:szCs w:val="22"/>
+        </w:rPr>
+        <w:t xml:space="preserve"> cameras using multiclass SVM classifier.</w:t>
+      </w:r>
+    </w:p>
+    <w:p>
+      <w:pPr>
+        <w:rPr>
+          <w:sz w:val="22"/>
+          <w:szCs w:val="22"/>
+        </w:rPr>
+      </w:pPr>
+      <w:r>
+        <w:rPr>
+          <w:sz w:val="22"/>
+          <w:szCs w:val="22"/>
+        </w:rPr>
+        <w:t>In this thesis, we try to improve the performance of result by enhancing feature extracting method &amp; classification techniques.</w:t>
+      </w:r>
+    </w:p>
+    <w:p>
+      <w:pPr>
+        <w:rPr>
+          <w:sz w:val="22"/>
+          <w:szCs w:val="22"/>
+        </w:rPr>
+      </w:pPr>
     </w:p>
     <w:p/>
     <w:p>
-      <w:r>
-        <w:t>Different digital cameras use different pipeline architecture or hardware so a series of different artifacts left on the image during image acquisition phase. These artifacts are the basis of our technique to identify Source camera in Blind fashion (Without using watermarks).</w:t>
-      </w:r>
-    </w:p>
-    <w:p>
-      <w:r>
-        <w:t>During image capturing phase digital camera performs a series of complex operation including focusing using lenses to interpolation of the different color channel, Color Filter Array (CFA), brightness adjustment etc. Since these operations are noninvertible, So they left traces of artifacts in the final image, and we can use these traces as a footprint in order to trace back source camera.</w:t>
-      </w:r>
-    </w:p>
-    <w:p/>
-    <w:p>
-      <w:r>
-        <w:t>There are different approaches based on different traces of footprint have been proposed. Example : Using traces</w:t>
-      </w:r>
-      <w:r>
-        <w:t xml:space="preserve"> of CFA interpolation ([3][4]),</w:t>
-      </w:r>
+      <w:pPr>
+        <w:rPr>
+          <w:b/>
+          <w:sz w:val="40"/>
+          <w:szCs w:val="40"/>
+        </w:rPr>
+      </w:pPr>
+      <w:r>
+        <w:rPr>
+          <w:b/>
+          <w:sz w:val="40"/>
+          <w:szCs w:val="40"/>
+        </w:rPr>
+        <w:t xml:space="preserve">Classification </w:t>
+      </w:r>
+      <w:r>
+        <w:rPr>
+          <w:b/>
+          <w:sz w:val="40"/>
+          <w:szCs w:val="40"/>
+        </w:rPr>
+        <w:t>Techniques:</w:t>
+      </w:r>
+    </w:p>
+    <w:p>
+      <w:pPr>
+        <w:rPr>
+          <w:sz w:val="36"/>
+          <w:szCs w:val="36"/>
+        </w:rPr>
+      </w:pPr>
+      <w:r>
+        <w:rPr>
+          <w:sz w:val="36"/>
+          <w:szCs w:val="36"/>
+        </w:rPr>
+        <w:t>Support Vector Machine:</w:t>
+      </w:r>
+      <w:r>
+        <w:rPr>
+          <w:b/>
+          <w:noProof/>
+          <w:sz w:val="40"/>
+          <w:szCs w:val="40"/>
+          <w:lang w:eastAsia="en-US"/>
+        </w:rPr>
+        <w:t xml:space="preserve"> </w:t>
+      </w:r>
+    </w:p>
+    <w:p>
+      <w:pPr>
+        <w:rPr>
+          <w:sz w:val="24"/>
+          <w:szCs w:val="24"/>
+        </w:rPr>
+      </w:pPr>
+      <w:r>
+        <w:rPr>
+          <w:sz w:val="24"/>
+          <w:szCs w:val="24"/>
+        </w:rPr>
+        <w:t>Support vector machine (SVM) is</w:t>
+      </w:r>
+      <w:r>
+        <w:rPr>
+          <w:sz w:val="24"/>
+          <w:szCs w:val="24"/>
+        </w:rPr>
+        <w:t xml:space="preserve"> a supervised learning algorithm. It can </w:t>
+      </w:r>
+      <w:r>
+        <w:rPr>
+          <w:noProof/>
+          <w:sz w:val="24"/>
+          <w:szCs w:val="24"/>
+        </w:rPr>
+        <w:t>be used</w:t>
+      </w:r>
+      <w:r>
+        <w:rPr>
+          <w:sz w:val="24"/>
+          <w:szCs w:val="24"/>
+        </w:rPr>
+        <w:t xml:space="preserve"> for both classification &amp; regression problem. Support vector machine is a</w:t>
+      </w:r>
+      <w:r>
+        <w:rPr>
+          <w:sz w:val="24"/>
+          <w:szCs w:val="24"/>
+        </w:rPr>
+        <w:t xml:space="preserve"> mathematical model of drawing the</w:t>
+      </w:r>
+      <w:r>
+        <w:rPr>
+          <w:sz w:val="24"/>
+          <w:szCs w:val="24"/>
+        </w:rPr>
+        <w:t xml:space="preserve"> </w:t>
+      </w:r>
+      <w:r>
+        <w:rPr>
+          <w:noProof/>
+          <w:sz w:val="24"/>
+          <w:szCs w:val="24"/>
+        </w:rPr>
+        <w:t xml:space="preserve">best </w:t>
+      </w:r>
+      <w:r>
+        <w:rPr>
+          <w:noProof/>
+          <w:sz w:val="24"/>
+          <w:szCs w:val="24"/>
+        </w:rPr>
+        <w:t>possible hyper plan</w:t>
+      </w:r>
+      <w:r>
+        <w:rPr>
+          <w:sz w:val="24"/>
+          <w:szCs w:val="24"/>
+        </w:rPr>
+        <w:t xml:space="preserve"> </w:t>
+      </w:r>
+      <w:r>
+        <w:rPr>
+          <w:noProof/>
+          <w:sz w:val="24"/>
+          <w:szCs w:val="24"/>
+        </w:rPr>
+        <w:t>to</w:t>
+      </w:r>
+      <w:r>
+        <w:rPr>
+          <w:sz w:val="24"/>
+          <w:szCs w:val="24"/>
+        </w:rPr>
+        <w:t xml:space="preserve"> classify two</w:t>
+      </w:r>
+      <w:r>
+        <w:rPr>
+          <w:sz w:val="24"/>
+          <w:szCs w:val="24"/>
+        </w:rPr>
+        <w:t xml:space="preserve"> set of data in n-</w:t>
+      </w:r>
+      <w:r>
+        <w:rPr>
+          <w:noProof/>
+          <w:sz w:val="24"/>
+          <w:szCs w:val="24"/>
+        </w:rPr>
+        <w:t>dimen</w:t>
+      </w:r>
+      <w:r>
+        <w:rPr>
+          <w:noProof/>
+          <w:sz w:val="24"/>
+          <w:szCs w:val="24"/>
+        </w:rPr>
+        <w:t>s</w:t>
+      </w:r>
+      <w:r>
+        <w:rPr>
+          <w:noProof/>
+          <w:sz w:val="24"/>
+          <w:szCs w:val="24"/>
+        </w:rPr>
+        <w:t>ional</w:t>
+      </w:r>
+      <w:r>
+        <w:rPr>
+          <w:sz w:val="24"/>
+          <w:szCs w:val="24"/>
+        </w:rPr>
+        <w:t xml:space="preserve"> space (n = number of </w:t>
+      </w:r>
+      <w:r>
+        <w:rPr>
+          <w:noProof/>
+          <w:sz w:val="24"/>
+          <w:szCs w:val="24"/>
+        </w:rPr>
+        <w:t>features</w:t>
+      </w:r>
+      <w:r>
+        <w:rPr>
+          <w:noProof/>
+          <w:sz w:val="24"/>
+          <w:szCs w:val="24"/>
+        </w:rPr>
+        <w:t xml:space="preserve"> </w:t>
+      </w:r>
+      <w:r>
+        <w:rPr>
+          <w:sz w:val="24"/>
+          <w:szCs w:val="24"/>
+        </w:rPr>
+        <w:t>).</w:t>
+      </w:r>
+    </w:p>
+    <w:p>
+      <w:pPr>
+        <w:rPr>
+          <w:sz w:val="24"/>
+          <w:szCs w:val="24"/>
+        </w:rPr>
+      </w:pPr>
+      <w:r>
+        <w:rPr>
+          <w:sz w:val="24"/>
+          <w:szCs w:val="24"/>
+        </w:rPr>
+        <w:t xml:space="preserve">Each feature represent value of </w:t>
+      </w:r>
+      <w:r>
+        <w:rPr>
+          <w:sz w:val="24"/>
+          <w:szCs w:val="24"/>
+        </w:rPr>
+        <w:t xml:space="preserve">a </w:t>
+      </w:r>
+      <w:r>
+        <w:rPr>
+          <w:sz w:val="24"/>
+          <w:szCs w:val="24"/>
+        </w:rPr>
+        <w:t>particular coordinate in n-</w:t>
+      </w:r>
+      <w:r>
+        <w:rPr>
+          <w:noProof/>
+          <w:sz w:val="24"/>
+          <w:szCs w:val="24"/>
+        </w:rPr>
+        <w:t>dimen</w:t>
+      </w:r>
+      <w:r>
+        <w:rPr>
+          <w:noProof/>
+          <w:sz w:val="24"/>
+          <w:szCs w:val="24"/>
+        </w:rPr>
+        <w:t>s</w:t>
+      </w:r>
+      <w:r>
+        <w:rPr>
+          <w:noProof/>
+          <w:sz w:val="24"/>
+          <w:szCs w:val="24"/>
+        </w:rPr>
+        <w:t>ional</w:t>
+      </w:r>
+      <w:r>
+        <w:rPr>
+          <w:sz w:val="24"/>
+          <w:szCs w:val="24"/>
+        </w:rPr>
+        <w:t xml:space="preserve"> space, So we plot data items as a point in space and SVM try to find the best </w:t>
+      </w:r>
+      <w:r>
+        <w:rPr>
+          <w:noProof/>
+          <w:sz w:val="24"/>
+          <w:szCs w:val="24"/>
+        </w:rPr>
+        <w:t>hyperplan</w:t>
+      </w:r>
+      <w:r>
+        <w:rPr>
+          <w:noProof/>
+          <w:sz w:val="24"/>
+          <w:szCs w:val="24"/>
+        </w:rPr>
+        <w:t>e</w:t>
+      </w:r>
+      <w:r>
+        <w:rPr>
+          <w:sz w:val="24"/>
+          <w:szCs w:val="24"/>
+        </w:rPr>
+        <w:t xml:space="preserve"> to classify data in</w:t>
+      </w:r>
+      <w:r>
+        <w:rPr>
+          <w:sz w:val="24"/>
+          <w:szCs w:val="24"/>
+        </w:rPr>
+        <w:t>to</w:t>
+      </w:r>
+      <w:r>
+        <w:rPr>
+          <w:sz w:val="24"/>
+          <w:szCs w:val="24"/>
+        </w:rPr>
+        <w:t xml:space="preserve"> two class</w:t>
+      </w:r>
+      <w:r>
+        <w:rPr>
+          <w:sz w:val="24"/>
+          <w:szCs w:val="24"/>
+        </w:rPr>
+        <w:t>es</w:t>
+      </w:r>
+      <w:r>
+        <w:rPr>
+          <w:sz w:val="24"/>
+          <w:szCs w:val="24"/>
+        </w:rPr>
+        <w:t>.</w:t>
+      </w:r>
+    </w:p>
+    <w:p>
+      <w:pPr>
+        <w:rPr>
+          <w:sz w:val="24"/>
+          <w:szCs w:val="24"/>
+        </w:rPr>
+      </w:pPr>
+      <w:r>
+        <w:rPr>
+          <w:noProof/>
+          <w:sz w:val="24"/>
+          <w:szCs w:val="24"/>
+          <w:lang w:eastAsia="en-US"/>
+        </w:rPr>
+        <w:lastRenderedPageBreak/>
+        <w:drawing>
+          <wp:inline distT="0" distB="0" distL="0" distR="0">
+            <wp:extent cx="4600575" cy="3352800"/>
+            <wp:effectExtent l="0" t="0" r="9525" b="0"/>
+            <wp:docPr id="1" name="Picture 1" descr="C:\Users\Sudhanshu Patel\Documents\GitHub\Image-Source_Identification\Thesis\SVM_4.png"/>
+            <wp:cNvGraphicFramePr>
+              <a:graphicFrameLocks xmlns:a="http://schemas.openxmlformats.org/drawingml/2006/main" noChangeAspect="1"/>
+            </wp:cNvGraphicFramePr>
+            <a:graphic xmlns:a="http://schemas.openxmlformats.org/drawingml/2006/main">
+              <a:graphicData uri="http://schemas.openxmlformats.org/drawingml/2006/picture">
+                <pic:pic xmlns:pic="http://schemas.openxmlformats.org/drawingml/2006/picture">
+                  <pic:nvPicPr>
+                    <pic:cNvPr id="0" name="Picture 1" descr="C:\Users\Sudhanshu Patel\Documents\GitHub\Image-Source_Identification\Thesis\SVM_4.png"/>
+                    <pic:cNvPicPr>
+                      <a:picLocks noChangeAspect="1" noChangeArrowheads="1"/>
+                    </pic:cNvPicPr>
+                  </pic:nvPicPr>
+                  <pic:blipFill>
+                    <a:blip r:embed="rId11">
+                      <a:extLst>
+                        <a:ext uri="{28A0092B-C50C-407E-A947-70E740481C1C}">
+                          <a14:useLocalDpi xmlns:a14="http://schemas.microsoft.com/office/drawing/2010/main" val="0"/>
+                        </a:ext>
+                      </a:extLst>
+                    </a:blip>
+                    <a:srcRect/>
+                    <a:stretch>
+                      <a:fillRect/>
+                    </a:stretch>
+                  </pic:blipFill>
+                  <pic:spPr bwMode="auto">
+                    <a:xfrm>
+                      <a:off x="0" y="0"/>
+                      <a:ext cx="4600575" cy="3352800"/>
+                    </a:xfrm>
+                    <a:prstGeom prst="rect">
+                      <a:avLst/>
+                    </a:prstGeom>
+                    <a:noFill/>
+                    <a:ln>
+                      <a:noFill/>
+                    </a:ln>
+                  </pic:spPr>
+                </pic:pic>
+              </a:graphicData>
+            </a:graphic>
+          </wp:inline>
+        </w:drawing>
+      </w:r>
+    </w:p>
+    <w:p>
+      <w:pPr>
+        <w:rPr>
+          <w:sz w:val="24"/>
+          <w:szCs w:val="24"/>
+        </w:rPr>
+      </w:pPr>
+      <w:r>
+        <w:rPr>
+          <w:sz w:val="24"/>
+          <w:szCs w:val="24"/>
+        </w:rPr>
+        <w:t xml:space="preserve">SVM finds the best hyperplane by maximizing distance between nearest data point (of both class) and the hyperplane </w:t>
+      </w:r>
+      <w:r>
+        <w:rPr>
+          <w:sz w:val="24"/>
+          <w:szCs w:val="24"/>
+        </w:rPr>
+        <w:t>(</w:t>
+      </w:r>
+      <w:r>
+        <w:rPr>
+          <w:sz w:val="24"/>
+          <w:szCs w:val="24"/>
+        </w:rPr>
+        <w:t>as shown in above fig</w:t>
+      </w:r>
+      <w:r>
+        <w:rPr>
+          <w:sz w:val="24"/>
+          <w:szCs w:val="24"/>
+        </w:rPr>
+        <w:t>)</w:t>
+      </w:r>
+      <w:r>
+        <w:rPr>
+          <w:sz w:val="24"/>
+          <w:szCs w:val="24"/>
+        </w:rPr>
+        <w:t>.</w:t>
+      </w:r>
+    </w:p>
+    <w:p>
+      <w:pPr>
+        <w:rPr>
+          <w:sz w:val="24"/>
+          <w:szCs w:val="24"/>
+        </w:rPr>
+      </w:pPr>
+      <w:r>
+        <w:rPr>
+          <w:sz w:val="24"/>
+          <w:szCs w:val="24"/>
+        </w:rPr>
+        <w:t>SVM has the characteristic</w:t>
+      </w:r>
+      <w:r>
+        <w:rPr>
+          <w:sz w:val="24"/>
+          <w:szCs w:val="24"/>
+        </w:rPr>
+        <w:t xml:space="preserve"> to ignore outliers and find </w:t>
+      </w:r>
+      <w:r>
+        <w:rPr>
+          <w:sz w:val="24"/>
+          <w:szCs w:val="24"/>
+        </w:rPr>
+        <w:t xml:space="preserve">the </w:t>
+      </w:r>
+      <w:r>
+        <w:rPr>
+          <w:sz w:val="24"/>
+          <w:szCs w:val="24"/>
+        </w:rPr>
+        <w:t>most o</w:t>
+      </w:r>
+      <w:r>
+        <w:rPr>
+          <w:sz w:val="24"/>
+          <w:szCs w:val="24"/>
+        </w:rPr>
+        <w:t>ptimal hyper-plane that classifies</w:t>
+      </w:r>
+      <w:r>
+        <w:rPr>
+          <w:sz w:val="24"/>
+          <w:szCs w:val="24"/>
+        </w:rPr>
+        <w:t xml:space="preserve"> data in</w:t>
+      </w:r>
+      <w:r>
+        <w:rPr>
+          <w:sz w:val="24"/>
+          <w:szCs w:val="24"/>
+        </w:rPr>
+        <w:t>to</w:t>
+      </w:r>
+      <w:r>
+        <w:rPr>
+          <w:sz w:val="24"/>
+          <w:szCs w:val="24"/>
+        </w:rPr>
+        <w:t xml:space="preserve"> two class</w:t>
+      </w:r>
+      <w:r>
+        <w:rPr>
+          <w:sz w:val="24"/>
+          <w:szCs w:val="24"/>
+        </w:rPr>
+        <w:t>es</w:t>
+      </w:r>
+      <w:r>
+        <w:rPr>
+          <w:sz w:val="24"/>
+          <w:szCs w:val="24"/>
+        </w:rPr>
+        <w:t>.</w:t>
+      </w:r>
+    </w:p>
+    <w:p>
+      <w:pPr>
+        <w:rPr>
+          <w:b/>
+          <w:sz w:val="24"/>
+          <w:szCs w:val="24"/>
+        </w:rPr>
+      </w:pPr>
+      <w:r>
+        <w:rPr>
+          <w:b/>
+          <w:sz w:val="24"/>
+          <w:szCs w:val="24"/>
+        </w:rPr>
+        <w:t>Tuning of parameters of SVM</w:t>
+      </w:r>
+    </w:p>
+    <w:p>
+      <w:pPr>
+        <w:rPr>
+          <w:sz w:val="24"/>
+          <w:szCs w:val="24"/>
+        </w:rPr>
+      </w:pPr>
+      <w:r>
+        <w:rPr>
+          <w:b/>
+          <w:sz w:val="24"/>
+          <w:szCs w:val="24"/>
+        </w:rPr>
+        <w:t>Kernel :</w:t>
+      </w:r>
+      <w:r>
+        <w:rPr>
+          <w:sz w:val="24"/>
+          <w:szCs w:val="24"/>
+        </w:rPr>
+        <w:t xml:space="preserve"> </w:t>
+      </w:r>
+      <w:r>
+        <w:rPr>
+          <w:sz w:val="24"/>
+          <w:szCs w:val="24"/>
+        </w:rPr>
+        <w:t xml:space="preserve"> Kernel decides type of </w:t>
+      </w:r>
+      <w:r>
+        <w:rPr>
+          <w:noProof/>
+          <w:sz w:val="24"/>
+          <w:szCs w:val="24"/>
+        </w:rPr>
+        <w:t>hyperplane</w:t>
+      </w:r>
+      <w:r>
+        <w:rPr>
+          <w:sz w:val="24"/>
+          <w:szCs w:val="24"/>
+        </w:rPr>
+        <w:t>. T</w:t>
+      </w:r>
+      <w:r>
+        <w:rPr>
+          <w:sz w:val="24"/>
+          <w:szCs w:val="24"/>
+        </w:rPr>
+        <w:t xml:space="preserve">here are </w:t>
+      </w:r>
+      <w:r>
+        <w:rPr>
+          <w:sz w:val="24"/>
+          <w:szCs w:val="24"/>
+        </w:rPr>
+        <w:t xml:space="preserve">a </w:t>
+      </w:r>
+      <w:r>
+        <w:rPr>
+          <w:sz w:val="24"/>
+          <w:szCs w:val="24"/>
+        </w:rPr>
+        <w:t>variety of kernels available</w:t>
+      </w:r>
+      <w:r>
+        <w:rPr>
+          <w:sz w:val="24"/>
+          <w:szCs w:val="24"/>
+        </w:rPr>
+        <w:t xml:space="preserve"> like </w:t>
+      </w:r>
+      <w:r>
+        <w:rPr>
+          <w:sz w:val="24"/>
+          <w:szCs w:val="24"/>
+        </w:rPr>
+        <w:t>‘</w:t>
+      </w:r>
+      <w:r>
+        <w:rPr>
+          <w:noProof/>
+          <w:sz w:val="24"/>
+          <w:szCs w:val="24"/>
+        </w:rPr>
+        <w:t>rbf</w:t>
+      </w:r>
+      <w:r>
+        <w:rPr>
+          <w:sz w:val="24"/>
+          <w:szCs w:val="24"/>
+        </w:rPr>
+        <w:t xml:space="preserve">’ and “poly” used for </w:t>
+      </w:r>
+      <w:r>
+        <w:rPr>
+          <w:noProof/>
+          <w:sz w:val="24"/>
+          <w:szCs w:val="24"/>
+        </w:rPr>
+        <w:t>nonlinear</w:t>
+      </w:r>
+      <w:r>
+        <w:rPr>
+          <w:sz w:val="24"/>
+          <w:szCs w:val="24"/>
+        </w:rPr>
+        <w:t xml:space="preserve"> hyperplane and </w:t>
+      </w:r>
+      <w:r>
+        <w:rPr>
+          <w:sz w:val="24"/>
+          <w:szCs w:val="24"/>
+        </w:rPr>
+        <w:t xml:space="preserve"> ‘linear’ kernel used for linear hyperplane.</w:t>
+      </w:r>
+    </w:p>
+    <w:p>
+      <w:pPr>
+        <w:rPr>
+          <w:sz w:val="24"/>
+          <w:szCs w:val="24"/>
+        </w:rPr>
+      </w:pPr>
+      <w:r>
+        <w:rPr>
+          <w:b/>
+          <w:sz w:val="24"/>
+          <w:szCs w:val="24"/>
+        </w:rPr>
+        <w:t xml:space="preserve">Gamma </w:t>
+      </w:r>
+      <w:r>
+        <w:rPr>
+          <w:sz w:val="24"/>
+          <w:szCs w:val="24"/>
+        </w:rPr>
+        <w:t xml:space="preserve">: ‘gamma’  also known as kernel coefficient </w:t>
+      </w:r>
+      <w:r>
+        <w:rPr>
+          <w:sz w:val="24"/>
+          <w:szCs w:val="24"/>
+        </w:rPr>
+        <w:t>for ‘</w:t>
+      </w:r>
+      <w:r>
+        <w:rPr>
+          <w:noProof/>
+          <w:sz w:val="24"/>
+          <w:szCs w:val="24"/>
+        </w:rPr>
+        <w:t>rbf</w:t>
+      </w:r>
+      <w:r>
+        <w:rPr>
+          <w:sz w:val="24"/>
+          <w:szCs w:val="24"/>
+        </w:rPr>
+        <w:t>’ ,</w:t>
+      </w:r>
+      <w:r>
+        <w:rPr>
+          <w:noProof/>
+          <w:sz w:val="24"/>
+          <w:szCs w:val="24"/>
+        </w:rPr>
+        <w:t>’poly</w:t>
+      </w:r>
+      <w:r>
+        <w:rPr>
+          <w:sz w:val="24"/>
+          <w:szCs w:val="24"/>
+        </w:rPr>
+        <w:t>’ and ‘sigmoid’ kernel</w:t>
+      </w:r>
+      <w:r>
+        <w:rPr>
+          <w:sz w:val="24"/>
+          <w:szCs w:val="24"/>
+        </w:rPr>
+        <w:t>s</w:t>
+      </w:r>
+      <w:r>
+        <w:rPr>
+          <w:sz w:val="24"/>
+          <w:szCs w:val="24"/>
+        </w:rPr>
+        <w:t xml:space="preserve">. Higher value of gamma try </w:t>
+      </w:r>
+      <w:r>
+        <w:rPr>
+          <w:noProof/>
+          <w:sz w:val="24"/>
+          <w:szCs w:val="24"/>
+        </w:rPr>
+        <w:t xml:space="preserve">to </w:t>
+      </w:r>
+      <w:r>
+        <w:rPr>
+          <w:noProof/>
+          <w:sz w:val="24"/>
+          <w:szCs w:val="24"/>
+        </w:rPr>
+        <w:t>fit the training data exactly</w:t>
+      </w:r>
+      <w:r>
+        <w:rPr>
+          <w:sz w:val="24"/>
+          <w:szCs w:val="24"/>
+        </w:rPr>
+        <w:t>, and s</w:t>
+      </w:r>
+      <w:r>
+        <w:rPr>
+          <w:sz w:val="24"/>
+          <w:szCs w:val="24"/>
+        </w:rPr>
+        <w:t>o it leads to overfitting problem</w:t>
+      </w:r>
+      <w:r>
+        <w:rPr>
+          <w:sz w:val="24"/>
+          <w:szCs w:val="24"/>
+        </w:rPr>
+        <w:t>.</w:t>
+      </w:r>
+    </w:p>
+    <w:p>
+      <w:pPr>
+        <w:rPr>
+          <w:sz w:val="24"/>
+          <w:szCs w:val="24"/>
+        </w:rPr>
+      </w:pPr>
+      <w:r>
+        <w:rPr>
+          <w:b/>
+          <w:sz w:val="28"/>
+          <w:szCs w:val="28"/>
+        </w:rPr>
+        <w:t>C</w:t>
+      </w:r>
+      <w:r>
+        <w:rPr>
+          <w:b/>
+          <w:sz w:val="28"/>
+          <w:szCs w:val="28"/>
+        </w:rPr>
+        <w:t xml:space="preserve"> </w:t>
+      </w:r>
+      <w:r>
+        <w:rPr>
+          <w:sz w:val="24"/>
+          <w:szCs w:val="24"/>
+        </w:rPr>
+        <w:t>: Penalty parameter of the error term. It control</w:t>
+      </w:r>
+      <w:r>
+        <w:rPr>
+          <w:sz w:val="24"/>
+          <w:szCs w:val="24"/>
+        </w:rPr>
+        <w:t>s</w:t>
+      </w:r>
+      <w:r>
+        <w:rPr>
+          <w:sz w:val="24"/>
+          <w:szCs w:val="24"/>
+        </w:rPr>
+        <w:t xml:space="preserve"> the </w:t>
+      </w:r>
+      <w:r>
+        <w:rPr>
+          <w:noProof/>
+          <w:sz w:val="24"/>
+          <w:szCs w:val="24"/>
+        </w:rPr>
+        <w:t>trade</w:t>
+      </w:r>
+      <w:r>
+        <w:rPr>
+          <w:noProof/>
+          <w:sz w:val="24"/>
+          <w:szCs w:val="24"/>
+        </w:rPr>
+        <w:t>-</w:t>
+      </w:r>
+      <w:r>
+        <w:rPr>
+          <w:noProof/>
+          <w:sz w:val="24"/>
+          <w:szCs w:val="24"/>
+        </w:rPr>
+        <w:t>off</w:t>
+      </w:r>
+      <w:r>
+        <w:rPr>
+          <w:sz w:val="24"/>
+          <w:szCs w:val="24"/>
+        </w:rPr>
+        <w:t xml:space="preserve"> between smooth decision </w:t>
+      </w:r>
+      <w:r>
+        <w:rPr>
+          <w:noProof/>
+          <w:sz w:val="24"/>
+          <w:szCs w:val="24"/>
+        </w:rPr>
+        <w:t>bound</w:t>
+      </w:r>
+      <w:r>
+        <w:rPr>
+          <w:noProof/>
+          <w:sz w:val="24"/>
+          <w:szCs w:val="24"/>
+        </w:rPr>
+        <w:t>a</w:t>
+      </w:r>
+      <w:r>
+        <w:rPr>
+          <w:noProof/>
+          <w:sz w:val="24"/>
+          <w:szCs w:val="24"/>
+        </w:rPr>
+        <w:t>ry</w:t>
+      </w:r>
+      <w:r>
+        <w:rPr>
+          <w:sz w:val="24"/>
+          <w:szCs w:val="24"/>
+        </w:rPr>
+        <w:t xml:space="preserve"> and classify the training point correctly.</w:t>
+      </w:r>
+    </w:p>
+    <w:p>
+      <w:pPr>
+        <w:rPr>
+          <w:sz w:val="24"/>
+          <w:szCs w:val="24"/>
+        </w:rPr>
+      </w:pPr>
+      <w:r>
+        <w:rPr>
+          <w:sz w:val="24"/>
+          <w:szCs w:val="24"/>
+        </w:rPr>
+        <w:t>So for the better generalization of result we should look for effective combination of these parameters and avoid overfitting .</w:t>
+      </w:r>
+    </w:p>
+    <w:p>
+      <w:pPr>
+        <w:rPr>
+          <w:sz w:val="24"/>
+          <w:szCs w:val="24"/>
+        </w:rPr>
+      </w:pPr>
+    </w:p>
+    <w:p>
+      <w:pPr>
+        <w:rPr>
+          <w:sz w:val="24"/>
+          <w:szCs w:val="24"/>
+        </w:rPr>
+      </w:pPr>
+    </w:p>
+    <w:p>
+      <w:pPr>
+        <w:rPr>
+          <w:sz w:val="24"/>
+          <w:szCs w:val="24"/>
+        </w:rPr>
+      </w:pPr>
+    </w:p>
+    <w:p>
+      <w:pPr>
+        <w:rPr>
+          <w:sz w:val="24"/>
+          <w:szCs w:val="24"/>
+        </w:rPr>
+      </w:pPr>
+    </w:p>
+    <w:p>
+      <w:pPr>
+        <w:rPr>
+          <w:sz w:val="36"/>
+          <w:szCs w:val="36"/>
+        </w:rPr>
+      </w:pPr>
+      <w:r>
+        <w:rPr>
+          <w:sz w:val="36"/>
+          <w:szCs w:val="36"/>
+        </w:rPr>
+        <w:t>Decision Tree :</w:t>
+      </w:r>
+    </w:p>
+    <w:p>
+      <w:pPr>
+        <w:rPr>
+          <w:sz w:val="24"/>
+          <w:szCs w:val="24"/>
+        </w:rPr>
+      </w:pPr>
+      <w:r>
+        <w:rPr>
+          <w:sz w:val="24"/>
+          <w:szCs w:val="24"/>
+        </w:rPr>
+        <w:t xml:space="preserve">Decision tree is a supervised learning algorithm, and </w:t>
+      </w:r>
+      <w:r>
+        <w:rPr>
+          <w:sz w:val="24"/>
+          <w:szCs w:val="24"/>
+        </w:rPr>
+        <w:t xml:space="preserve">is </w:t>
+      </w:r>
+      <w:r>
+        <w:rPr>
+          <w:sz w:val="24"/>
+          <w:szCs w:val="24"/>
+        </w:rPr>
+        <w:t xml:space="preserve">mostly used in classification problem. In this technique we split the sample (population) in two or more </w:t>
+      </w:r>
+      <w:r>
+        <w:rPr>
+          <w:noProof/>
+          <w:sz w:val="24"/>
+          <w:szCs w:val="24"/>
+        </w:rPr>
+        <w:t>homogen</w:t>
+      </w:r>
+      <w:r>
+        <w:rPr>
+          <w:noProof/>
+          <w:sz w:val="24"/>
+          <w:szCs w:val="24"/>
+        </w:rPr>
+        <w:t>e</w:t>
+      </w:r>
+      <w:r>
+        <w:rPr>
+          <w:noProof/>
+          <w:sz w:val="24"/>
+          <w:szCs w:val="24"/>
+        </w:rPr>
+        <w:t>ous</w:t>
+      </w:r>
+      <w:r>
+        <w:rPr>
+          <w:sz w:val="24"/>
+          <w:szCs w:val="24"/>
+        </w:rPr>
+        <w:t xml:space="preserve"> set (</w:t>
+      </w:r>
+      <w:r>
+        <w:rPr>
+          <w:noProof/>
+          <w:sz w:val="24"/>
+          <w:szCs w:val="24"/>
+        </w:rPr>
+        <w:t>subpopulation</w:t>
+      </w:r>
+      <w:r>
+        <w:rPr>
+          <w:sz w:val="24"/>
+          <w:szCs w:val="24"/>
+        </w:rPr>
+        <w:t xml:space="preserve">) based on </w:t>
+      </w:r>
+      <w:r>
+        <w:rPr>
+          <w:noProof/>
+          <w:sz w:val="24"/>
+          <w:szCs w:val="24"/>
+        </w:rPr>
+        <w:t>splitter</w:t>
+      </w:r>
+      <w:r>
+        <w:rPr>
+          <w:sz w:val="24"/>
+          <w:szCs w:val="24"/>
+        </w:rPr>
+        <w:t xml:space="preserve"> in the input variable. Creation of </w:t>
+      </w:r>
+      <w:r>
+        <w:rPr>
+          <w:noProof/>
+          <w:sz w:val="24"/>
+          <w:szCs w:val="24"/>
+        </w:rPr>
+        <w:t>sub-population</w:t>
+      </w:r>
+      <w:r>
+        <w:rPr>
+          <w:sz w:val="24"/>
+          <w:szCs w:val="24"/>
+        </w:rPr>
+        <w:t xml:space="preserve"> increase</w:t>
+      </w:r>
+      <w:r>
+        <w:rPr>
+          <w:sz w:val="24"/>
+          <w:szCs w:val="24"/>
+        </w:rPr>
+        <w:t>s</w:t>
+      </w:r>
+      <w:r>
+        <w:rPr>
+          <w:sz w:val="24"/>
+          <w:szCs w:val="24"/>
+        </w:rPr>
+        <w:t xml:space="preserve"> </w:t>
+      </w:r>
+      <w:r>
+        <w:rPr>
+          <w:noProof/>
+          <w:sz w:val="24"/>
+          <w:szCs w:val="24"/>
+        </w:rPr>
+        <w:t>homog</w:t>
+      </w:r>
+      <w:r>
+        <w:rPr>
+          <w:noProof/>
+          <w:sz w:val="24"/>
+          <w:szCs w:val="24"/>
+        </w:rPr>
+        <w:t>ene</w:t>
+      </w:r>
+      <w:r>
+        <w:rPr>
+          <w:noProof/>
+          <w:sz w:val="24"/>
+          <w:szCs w:val="24"/>
+        </w:rPr>
+        <w:t>ity</w:t>
+      </w:r>
+      <w:r>
+        <w:rPr>
+          <w:sz w:val="24"/>
+          <w:szCs w:val="24"/>
+        </w:rPr>
+        <w:t xml:space="preserve"> of resultant sub-population.</w:t>
+      </w:r>
+    </w:p>
+    <w:p>
+      <w:pPr>
+        <w:rPr>
+          <w:sz w:val="24"/>
+          <w:szCs w:val="24"/>
+        </w:rPr>
+      </w:pPr>
+      <w:r>
+        <w:rPr>
+          <w:b/>
+          <w:noProof/>
+          <w:sz w:val="40"/>
+          <w:szCs w:val="40"/>
+          <w:lang w:eastAsia="en-US"/>
+        </w:rPr>
+        <w:drawing>
+          <wp:inline distT="0" distB="0" distL="0" distR="0" wp14:anchorId="11E1015C" wp14:editId="7FFDF385">
+            <wp:extent cx="5476875" cy="3019425"/>
+            <wp:effectExtent l="0" t="0" r="9525" b="9525"/>
+            <wp:docPr id="2" name="Picture 2" descr="C:\Users\Sudhanshu Patel\Documents\GitHub\Image-Source_Identification\Thesis\Decision_Tree_2.png"/>
+            <wp:cNvGraphicFramePr>
+              <a:graphicFrameLocks xmlns:a="http://schemas.openxmlformats.org/drawingml/2006/main" noChangeAspect="1"/>
+            </wp:cNvGraphicFramePr>
+            <a:graphic xmlns:a="http://schemas.openxmlformats.org/drawingml/2006/main">
+              <a:graphicData uri="http://schemas.openxmlformats.org/drawingml/2006/picture">
+                <pic:pic xmlns:pic="http://schemas.openxmlformats.org/drawingml/2006/picture">
+                  <pic:nvPicPr>
+                    <pic:cNvPr id="0" name="Picture 2" descr="C:\Users\Sudhanshu Patel\Documents\GitHub\Image-Source_Identification\Thesis\Decision_Tree_2.png"/>
+                    <pic:cNvPicPr>
+                      <a:picLocks noChangeAspect="1" noChangeArrowheads="1"/>
+                    </pic:cNvPicPr>
+                  </pic:nvPicPr>
+                  <pic:blipFill>
+                    <a:blip r:embed="rId12">
+                      <a:extLst>
+                        <a:ext uri="{28A0092B-C50C-407E-A947-70E740481C1C}">
+                          <a14:useLocalDpi xmlns:a14="http://schemas.microsoft.com/office/drawing/2010/main" val="0"/>
+                        </a:ext>
+                      </a:extLst>
+                    </a:blip>
+                    <a:srcRect/>
+                    <a:stretch>
+                      <a:fillRect/>
+                    </a:stretch>
+                  </pic:blipFill>
+                  <pic:spPr bwMode="auto">
+                    <a:xfrm>
+                      <a:off x="0" y="0"/>
+                      <a:ext cx="5476875" cy="3019425"/>
+                    </a:xfrm>
+                    <a:prstGeom prst="rect">
+                      <a:avLst/>
+                    </a:prstGeom>
+                    <a:noFill/>
+                    <a:ln>
+                      <a:noFill/>
+                    </a:ln>
+                  </pic:spPr>
+                </pic:pic>
+              </a:graphicData>
+            </a:graphic>
+          </wp:inline>
+        </w:drawing>
+      </w:r>
+    </w:p>
+    <w:p>
+      <w:pPr>
+        <w:rPr>
+          <w:sz w:val="24"/>
+          <w:szCs w:val="24"/>
+        </w:rPr>
+      </w:pPr>
+    </w:p>
+    <w:p>
+      <w:pPr>
+        <w:rPr>
+          <w:sz w:val="24"/>
+          <w:szCs w:val="24"/>
+        </w:rPr>
+      </w:pPr>
+      <w:r>
+        <w:rPr>
+          <w:sz w:val="24"/>
+          <w:szCs w:val="24"/>
+        </w:rPr>
+        <w:t xml:space="preserve">Root </w:t>
+      </w:r>
+      <w:r>
+        <w:rPr>
+          <w:sz w:val="24"/>
+          <w:szCs w:val="24"/>
+        </w:rPr>
+        <w:t>Node:</w:t>
+      </w:r>
+      <w:r>
+        <w:rPr>
+          <w:sz w:val="24"/>
+          <w:szCs w:val="24"/>
+        </w:rPr>
+        <w:t xml:space="preserve"> Represent entire population.</w:t>
+      </w:r>
+    </w:p>
+    <w:p>
+      <w:pPr>
+        <w:rPr>
+          <w:sz w:val="24"/>
+          <w:szCs w:val="24"/>
+        </w:rPr>
+      </w:pPr>
+      <w:r>
+        <w:rPr>
+          <w:sz w:val="24"/>
+          <w:szCs w:val="24"/>
+        </w:rPr>
+        <w:t>Splitting:</w:t>
+      </w:r>
+      <w:r>
+        <w:rPr>
+          <w:sz w:val="24"/>
+          <w:szCs w:val="24"/>
+        </w:rPr>
+        <w:t xml:space="preserve"> Process of breaking a node into subnodes.</w:t>
+      </w:r>
+    </w:p>
+    <w:p>
+      <w:pPr>
+        <w:rPr>
+          <w:sz w:val="24"/>
+          <w:szCs w:val="24"/>
+        </w:rPr>
+      </w:pPr>
+    </w:p>
+    <w:p>
+      <w:pPr>
+        <w:rPr>
+          <w:sz w:val="24"/>
+          <w:szCs w:val="24"/>
+        </w:rPr>
+      </w:pPr>
+      <w:r>
+        <w:rPr>
+          <w:sz w:val="24"/>
+          <w:szCs w:val="24"/>
+        </w:rPr>
+        <w:t xml:space="preserve">Decision tree does not require lots of data cleaning because it is not </w:t>
+      </w:r>
+      <w:r>
+        <w:rPr>
+          <w:noProof/>
+          <w:sz w:val="24"/>
+          <w:szCs w:val="24"/>
+        </w:rPr>
+        <w:t>influence</w:t>
+      </w:r>
+      <w:r>
+        <w:rPr>
+          <w:noProof/>
+          <w:sz w:val="24"/>
+          <w:szCs w:val="24"/>
+        </w:rPr>
+        <w:t>d</w:t>
+      </w:r>
+      <w:r>
+        <w:rPr>
+          <w:sz w:val="24"/>
+          <w:szCs w:val="24"/>
+        </w:rPr>
+        <w:t xml:space="preserve"> by outliers and null values, and also Data type </w:t>
+      </w:r>
+      <w:r>
+        <w:rPr>
+          <w:noProof/>
+          <w:sz w:val="24"/>
+          <w:szCs w:val="24"/>
+        </w:rPr>
+        <w:t>const</w:t>
+      </w:r>
+      <w:r>
+        <w:rPr>
+          <w:noProof/>
+          <w:sz w:val="24"/>
+          <w:szCs w:val="24"/>
+        </w:rPr>
+        <w:t>r</w:t>
+      </w:r>
+      <w:r>
+        <w:rPr>
+          <w:noProof/>
+          <w:sz w:val="24"/>
+          <w:szCs w:val="24"/>
+        </w:rPr>
+        <w:t>aints</w:t>
+      </w:r>
+      <w:r>
+        <w:rPr>
+          <w:sz w:val="24"/>
+          <w:szCs w:val="24"/>
+        </w:rPr>
+        <w:t xml:space="preserve"> is not </w:t>
+      </w:r>
+      <w:r>
+        <w:rPr>
+          <w:noProof/>
+          <w:sz w:val="24"/>
+          <w:szCs w:val="24"/>
+        </w:rPr>
+        <w:t>there</w:t>
+      </w:r>
+      <w:r>
+        <w:rPr>
+          <w:sz w:val="24"/>
+          <w:szCs w:val="24"/>
+        </w:rPr>
+        <w:t xml:space="preserve"> because  it can </w:t>
+      </w:r>
+      <w:r>
+        <w:rPr>
+          <w:noProof/>
+          <w:sz w:val="24"/>
+          <w:szCs w:val="24"/>
+        </w:rPr>
+        <w:t>handle</w:t>
+      </w:r>
+      <w:r>
+        <w:rPr>
+          <w:sz w:val="24"/>
+          <w:szCs w:val="24"/>
+        </w:rPr>
+        <w:t xml:space="preserve"> both numerical and</w:t>
+      </w:r>
+      <w:r>
+        <w:rPr>
+          <w:sz w:val="24"/>
+          <w:szCs w:val="24"/>
+        </w:rPr>
+        <w:t xml:space="preserve"> </w:t>
+      </w:r>
+      <w:r>
+        <w:rPr>
+          <w:noProof/>
+          <w:sz w:val="24"/>
+          <w:szCs w:val="24"/>
+        </w:rPr>
+        <w:t>categ</w:t>
+      </w:r>
+      <w:r>
+        <w:rPr>
+          <w:noProof/>
+          <w:sz w:val="24"/>
+          <w:szCs w:val="24"/>
+        </w:rPr>
+        <w:t>oric</w:t>
+      </w:r>
+      <w:r>
+        <w:rPr>
+          <w:noProof/>
+          <w:sz w:val="24"/>
+          <w:szCs w:val="24"/>
+        </w:rPr>
+        <w:t>al</w:t>
+      </w:r>
+      <w:r>
+        <w:rPr>
+          <w:sz w:val="24"/>
+          <w:szCs w:val="24"/>
+        </w:rPr>
+        <w:t xml:space="preserve"> data. But Decision tree are very </w:t>
+      </w:r>
+      <w:r>
+        <w:rPr>
+          <w:noProof/>
+          <w:sz w:val="24"/>
+          <w:szCs w:val="24"/>
+        </w:rPr>
+        <w:t>prone to</w:t>
+      </w:r>
+      <w:r>
+        <w:rPr>
+          <w:noProof/>
+          <w:sz w:val="24"/>
+          <w:szCs w:val="24"/>
+        </w:rPr>
+        <w:t xml:space="preserve"> </w:t>
+      </w:r>
+      <w:r>
+        <w:rPr>
+          <w:noProof/>
+          <w:sz w:val="24"/>
+          <w:szCs w:val="24"/>
+        </w:rPr>
+        <w:t>overfitting</w:t>
+      </w:r>
+      <w:r>
+        <w:rPr>
+          <w:sz w:val="24"/>
+          <w:szCs w:val="24"/>
+        </w:rPr>
+        <w:t>.</w:t>
+      </w:r>
+    </w:p>
+    <w:p>
+      <w:pPr>
+        <w:rPr>
+          <w:sz w:val="24"/>
+          <w:szCs w:val="24"/>
+        </w:rPr>
+      </w:pPr>
+    </w:p>
+    <w:p>
+      <w:pPr>
+        <w:rPr>
+          <w:sz w:val="36"/>
+          <w:szCs w:val="36"/>
+        </w:rPr>
+      </w:pPr>
+      <w:r>
+        <w:rPr>
+          <w:sz w:val="36"/>
+          <w:szCs w:val="36"/>
+        </w:rPr>
+        <w:lastRenderedPageBreak/>
+        <w:t xml:space="preserve">Artificial Neural </w:t>
+      </w:r>
+      <w:r>
+        <w:rPr>
+          <w:sz w:val="36"/>
+          <w:szCs w:val="36"/>
+        </w:rPr>
+        <w:t>Network</w:t>
+      </w:r>
+      <w:r>
+        <w:rPr>
+          <w:sz w:val="36"/>
+          <w:szCs w:val="36"/>
+        </w:rPr>
+        <w:t>:</w:t>
+      </w:r>
+    </w:p>
+    <w:p>
+      <w:pPr>
+        <w:rPr>
+          <w:sz w:val="24"/>
+          <w:szCs w:val="24"/>
+        </w:rPr>
+      </w:pPr>
+      <w:r>
+        <w:rPr>
+          <w:sz w:val="24"/>
+          <w:szCs w:val="24"/>
+        </w:rPr>
+        <w:t xml:space="preserve">Artificial neural network is a computational model of biological neurons. Information </w:t>
+      </w:r>
+      <w:r>
+        <w:rPr>
+          <w:sz w:val="24"/>
+          <w:szCs w:val="24"/>
+        </w:rPr>
+        <w:t xml:space="preserve">that </w:t>
+      </w:r>
+      <w:r>
+        <w:rPr>
+          <w:sz w:val="24"/>
+          <w:szCs w:val="24"/>
+        </w:rPr>
+        <w:t xml:space="preserve">passes </w:t>
+      </w:r>
+      <w:r>
+        <w:rPr>
+          <w:noProof/>
+          <w:sz w:val="24"/>
+          <w:szCs w:val="24"/>
+        </w:rPr>
+        <w:t>th</w:t>
+      </w:r>
+      <w:r>
+        <w:rPr>
+          <w:noProof/>
+          <w:sz w:val="24"/>
+          <w:szCs w:val="24"/>
+        </w:rPr>
+        <w:t>r</w:t>
+      </w:r>
+      <w:r>
+        <w:rPr>
+          <w:noProof/>
+          <w:sz w:val="24"/>
+          <w:szCs w:val="24"/>
+        </w:rPr>
+        <w:t>ough</w:t>
+      </w:r>
+      <w:r>
+        <w:rPr>
+          <w:sz w:val="24"/>
+          <w:szCs w:val="24"/>
+        </w:rPr>
+        <w:t xml:space="preserve"> the network effect the weights of neurons because </w:t>
+      </w:r>
+      <w:r>
+        <w:rPr>
+          <w:noProof/>
+          <w:sz w:val="24"/>
+          <w:szCs w:val="24"/>
+        </w:rPr>
+        <w:t>neural network</w:t>
+      </w:r>
+      <w:r>
+        <w:rPr>
+          <w:sz w:val="24"/>
+          <w:szCs w:val="24"/>
+        </w:rPr>
+        <w:t xml:space="preserve"> changes (or learn) based on the </w:t>
+      </w:r>
+      <w:r>
+        <w:rPr>
+          <w:noProof/>
+          <w:sz w:val="24"/>
+          <w:szCs w:val="24"/>
+        </w:rPr>
+        <w:t>input-output</w:t>
+      </w:r>
+      <w:r>
+        <w:rPr>
+          <w:sz w:val="24"/>
+          <w:szCs w:val="24"/>
+        </w:rPr>
+        <w:t xml:space="preserve"> data.</w:t>
+      </w:r>
+    </w:p>
+    <w:p>
+      <w:pPr>
+        <w:rPr>
+          <w:sz w:val="24"/>
+          <w:szCs w:val="24"/>
+        </w:rPr>
+      </w:pPr>
+      <w:r>
+        <w:rPr>
+          <w:sz w:val="24"/>
+          <w:szCs w:val="24"/>
+        </w:rPr>
+        <w:t xml:space="preserve">Neural network has remarkable ability to detect pattern in very complicated  </w:t>
+      </w:r>
+      <w:r>
+        <w:rPr>
+          <w:sz w:val="24"/>
+          <w:szCs w:val="24"/>
+        </w:rPr>
+        <w:t xml:space="preserve">data </w:t>
+      </w:r>
+      <w:r>
+        <w:rPr>
+          <w:noProof/>
+          <w:sz w:val="24"/>
+          <w:szCs w:val="24"/>
+        </w:rPr>
+        <w:t xml:space="preserve">which </w:t>
+      </w:r>
+      <w:r>
+        <w:rPr>
+          <w:noProof/>
+          <w:sz w:val="24"/>
+          <w:szCs w:val="24"/>
+        </w:rPr>
+        <w:t>goes un</w:t>
+      </w:r>
+      <w:r>
+        <w:rPr>
+          <w:sz w:val="24"/>
+          <w:szCs w:val="24"/>
+        </w:rPr>
+        <w:t>noticed by humans or m</w:t>
+      </w:r>
+      <w:r>
+        <w:rPr>
+          <w:sz w:val="24"/>
+          <w:szCs w:val="24"/>
+        </w:rPr>
+        <w:t>achine.</w:t>
+      </w:r>
+      <w:r>
+        <w:rPr>
+          <w:sz w:val="24"/>
+          <w:szCs w:val="24"/>
+        </w:rPr>
+        <w:t xml:space="preserve"> </w:t>
+      </w:r>
+      <w:r>
+        <w:rPr>
+          <w:sz w:val="24"/>
+          <w:szCs w:val="24"/>
+        </w:rPr>
+        <w:t xml:space="preserve">So ANN </w:t>
+      </w:r>
+      <w:r>
+        <w:rPr>
+          <w:sz w:val="24"/>
+          <w:szCs w:val="24"/>
+        </w:rPr>
+        <w:t xml:space="preserve">are </w:t>
+      </w:r>
+      <w:r>
+        <w:rPr>
+          <w:sz w:val="24"/>
+          <w:szCs w:val="24"/>
+        </w:rPr>
+        <w:t>used as random function approximation tool</w:t>
+      </w:r>
+      <w:r>
+        <w:rPr>
+          <w:sz w:val="24"/>
+          <w:szCs w:val="24"/>
+        </w:rPr>
+        <w:t>s</w:t>
+      </w:r>
+      <w:r>
+        <w:rPr>
+          <w:sz w:val="24"/>
+          <w:szCs w:val="24"/>
+        </w:rPr>
+        <w:t>.</w:t>
+      </w:r>
+    </w:p>
+    <w:p>
+      <w:pPr>
+        <w:tabs>
+          <w:tab w:val="left" w:pos="6615"/>
+        </w:tabs>
+        <w:rPr>
+          <w:sz w:val="24"/>
+          <w:szCs w:val="24"/>
+        </w:rPr>
+      </w:pPr>
+      <w:r>
+        <w:rPr>
+          <w:sz w:val="24"/>
+          <w:szCs w:val="24"/>
+        </w:rPr>
+        <w:tab/>
+      </w:r>
+    </w:p>
+    <w:p>
+      <w:pPr>
+        <w:rPr>
+          <w:sz w:val="24"/>
+          <w:szCs w:val="24"/>
+        </w:rPr>
+      </w:pPr>
+      <w:r>
+        <w:rPr>
+          <w:sz w:val="24"/>
+          <w:szCs w:val="24"/>
+        </w:rPr>
+        <w:t>A neuron is building block of ANN.  For a single neuron</w:t>
+      </w:r>
+    </w:p>
+    <w:p>
+      <w:pPr>
+        <w:rPr>
+          <w:sz w:val="24"/>
+          <w:szCs w:val="24"/>
+        </w:rPr>
+      </w:pPr>
+      <w:r>
+        <w:rPr>
+          <w:noProof/>
+          <w:sz w:val="24"/>
+          <w:szCs w:val="24"/>
+          <w:lang w:eastAsia="en-US"/>
+        </w:rPr>
+        <w:drawing>
+          <wp:inline distT="0" distB="0" distL="0" distR="0">
+            <wp:extent cx="2038350" cy="942975"/>
+            <wp:effectExtent l="0" t="0" r="0" b="9525"/>
+            <wp:docPr id="6" name="Picture 6" descr="C:\Users\Sudhanshu Patel\Pictures\neuron.JPG"/>
+            <wp:cNvGraphicFramePr>
+              <a:graphicFrameLocks xmlns:a="http://schemas.openxmlformats.org/drawingml/2006/main" noChangeAspect="1"/>
+            </wp:cNvGraphicFramePr>
+            <a:graphic xmlns:a="http://schemas.openxmlformats.org/drawingml/2006/main">
+              <a:graphicData uri="http://schemas.openxmlformats.org/drawingml/2006/picture">
+                <pic:pic xmlns:pic="http://schemas.openxmlformats.org/drawingml/2006/picture">
+                  <pic:nvPicPr>
+                    <pic:cNvPr id="0" name="Picture 6" descr="C:\Users\Sudhanshu Patel\Pictures\neuron.JPG"/>
+                    <pic:cNvPicPr>
+                      <a:picLocks noChangeAspect="1" noChangeArrowheads="1"/>
+                    </pic:cNvPicPr>
+                  </pic:nvPicPr>
+                  <pic:blipFill>
+                    <a:blip r:embed="rId13">
+                      <a:extLst>
+                        <a:ext uri="{28A0092B-C50C-407E-A947-70E740481C1C}">
+                          <a14:useLocalDpi xmlns:a14="http://schemas.microsoft.com/office/drawing/2010/main" val="0"/>
+                        </a:ext>
+                      </a:extLst>
+                    </a:blip>
+                    <a:srcRect/>
+                    <a:stretch>
+                      <a:fillRect/>
+                    </a:stretch>
+                  </pic:blipFill>
+                  <pic:spPr bwMode="auto">
+                    <a:xfrm>
+                      <a:off x="0" y="0"/>
+                      <a:ext cx="2038350" cy="942975"/>
+                    </a:xfrm>
+                    <a:prstGeom prst="rect">
+                      <a:avLst/>
+                    </a:prstGeom>
+                    <a:noFill/>
+                    <a:ln>
+                      <a:noFill/>
+                    </a:ln>
+                  </pic:spPr>
+                </pic:pic>
+              </a:graphicData>
+            </a:graphic>
+          </wp:inline>
+        </w:drawing>
+      </w:r>
+    </w:p>
+    <w:p>
+      <w:pPr>
+        <w:pStyle w:val="ListParagraph"/>
+        <w:rPr>
+          <w:sz w:val="24"/>
+          <w:szCs w:val="24"/>
+        </w:rPr>
+      </w:pPr>
+      <w:r>
+        <w:rPr>
+          <w:sz w:val="24"/>
+          <w:szCs w:val="24"/>
+        </w:rPr>
+        <w:t>Where,</w:t>
+      </w:r>
+    </w:p>
+    <w:p>
+      <w:pPr>
+        <w:pStyle w:val="ListParagraph"/>
+        <w:numPr>
+          <w:ilvl w:val="0"/>
+          <w:numId w:val="7"/>
+        </w:numPr>
+        <w:rPr>
+          <w:sz w:val="24"/>
+          <w:szCs w:val="24"/>
+        </w:rPr>
+      </w:pPr>
+      <w:r>
+        <w:rPr>
+          <w:b/>
+          <w:sz w:val="24"/>
+          <w:szCs w:val="24"/>
+        </w:rPr>
+        <w:t>a</w:t>
+      </w:r>
+      <w:r>
+        <w:rPr>
+          <w:sz w:val="24"/>
+          <w:szCs w:val="24"/>
+        </w:rPr>
+        <w:t xml:space="preserve"> is output of neuron (become input of next layer neuron)</w:t>
+      </w:r>
+    </w:p>
+    <w:p>
+      <w:pPr>
+        <w:pStyle w:val="ListParagraph"/>
+        <w:numPr>
+          <w:ilvl w:val="0"/>
+          <w:numId w:val="7"/>
+        </w:numPr>
+        <w:rPr>
+          <w:sz w:val="24"/>
+          <w:szCs w:val="24"/>
+        </w:rPr>
+      </w:pPr>
+      <w:r>
+        <w:rPr>
+          <w:sz w:val="24"/>
+          <w:szCs w:val="24"/>
+        </w:rPr>
+        <w:t xml:space="preserve">f()  represent activation function, (there are many transfer function like linear, Sigmoid, </w:t>
+      </w:r>
+      <w:r>
+        <w:rPr>
+          <w:noProof/>
+          <w:sz w:val="24"/>
+          <w:szCs w:val="24"/>
+        </w:rPr>
+        <w:t>Elliot, Symmetric Elliot,ReLU</w:t>
+      </w:r>
+      <w:r>
+        <w:rPr>
+          <w:sz w:val="24"/>
+          <w:szCs w:val="24"/>
+        </w:rPr>
+        <w:t xml:space="preserve"> etc)</w:t>
+      </w:r>
+    </w:p>
+    <w:p>
+      <w:pPr>
+        <w:pStyle w:val="ListParagraph"/>
+        <w:numPr>
+          <w:ilvl w:val="0"/>
+          <w:numId w:val="7"/>
+        </w:numPr>
+        <w:rPr>
+          <w:sz w:val="24"/>
+          <w:szCs w:val="24"/>
+        </w:rPr>
+      </w:pPr>
+      <w:r>
+        <w:rPr>
+          <w:sz w:val="24"/>
+          <w:szCs w:val="24"/>
+        </w:rPr>
+        <w:t>w and  x represents weight and input</w:t>
+      </w:r>
+    </w:p>
+    <w:p>
+      <w:pPr>
+        <w:pStyle w:val="ListParagraph"/>
+        <w:numPr>
+          <w:ilvl w:val="0"/>
+          <w:numId w:val="7"/>
+        </w:numPr>
+        <w:rPr>
+          <w:sz w:val="24"/>
+          <w:szCs w:val="24"/>
+        </w:rPr>
+      </w:pPr>
+      <w:r>
+        <w:rPr>
+          <w:sz w:val="24"/>
+          <w:szCs w:val="24"/>
+        </w:rPr>
+        <w:t>b represent bias</w:t>
+      </w:r>
+    </w:p>
+    <w:p>
+      <w:pPr>
+        <w:rPr>
+          <w:sz w:val="24"/>
+          <w:szCs w:val="24"/>
+        </w:rPr>
+      </w:pPr>
+      <w:r>
+        <w:rPr>
+          <w:noProof/>
+          <w:sz w:val="24"/>
+          <w:szCs w:val="24"/>
+          <w:lang w:eastAsia="en-US"/>
+        </w:rPr>
+        <w:drawing>
+          <wp:inline distT="0" distB="0" distL="0" distR="0">
+            <wp:extent cx="4572000" cy="2552700"/>
+            <wp:effectExtent l="0" t="0" r="0" b="0"/>
+            <wp:docPr id="3" name="Picture 3" descr="C:\Users\Sudhanshu Patel\Documents\GitHub\Image-Source_Identification\Thesis\2.-ann-structure.jpg"/>
+            <wp:cNvGraphicFramePr>
+              <a:graphicFrameLocks xmlns:a="http://schemas.openxmlformats.org/drawingml/2006/main" noChangeAspect="1"/>
+            </wp:cNvGraphicFramePr>
+            <a:graphic xmlns:a="http://schemas.openxmlformats.org/drawingml/2006/main">
+              <a:graphicData uri="http://schemas.openxmlformats.org/drawingml/2006/picture">
+                <pic:pic xmlns:pic="http://schemas.openxmlformats.org/drawingml/2006/picture">
+                  <pic:nvPicPr>
+                    <pic:cNvPr id="0" name="Picture 3" descr="C:\Users\Sudhanshu Patel\Documents\GitHub\Image-Source_Identification\Thesis\2.-ann-structure.jpg"/>
+                    <pic:cNvPicPr>
+                      <a:picLocks noChangeAspect="1" noChangeArrowheads="1"/>
+                    </pic:cNvPicPr>
+                  </pic:nvPicPr>
+                  <pic:blipFill>
+                    <a:blip r:embed="rId14">
+                      <a:extLst>
+                        <a:ext uri="{28A0092B-C50C-407E-A947-70E740481C1C}">
+                          <a14:useLocalDpi xmlns:a14="http://schemas.microsoft.com/office/drawing/2010/main" val="0"/>
+                        </a:ext>
+                      </a:extLst>
+                    </a:blip>
+                    <a:srcRect/>
+                    <a:stretch>
+                      <a:fillRect/>
+                    </a:stretch>
+                  </pic:blipFill>
+                  <pic:spPr bwMode="auto">
+                    <a:xfrm>
+                      <a:off x="0" y="0"/>
+                      <a:ext cx="4572000" cy="2552700"/>
+                    </a:xfrm>
+                    <a:prstGeom prst="rect">
+                      <a:avLst/>
+                    </a:prstGeom>
+                    <a:noFill/>
+                    <a:ln>
+                      <a:noFill/>
+                    </a:ln>
+                  </pic:spPr>
+                </pic:pic>
+              </a:graphicData>
+            </a:graphic>
+          </wp:inline>
+        </w:drawing>
+      </w:r>
+    </w:p>
+    <w:p>
+      <w:pPr>
+        <w:rPr>
+          <w:sz w:val="24"/>
+          <w:szCs w:val="24"/>
+        </w:rPr>
+      </w:pPr>
+      <w:r>
+        <w:rPr>
+          <w:sz w:val="24"/>
+          <w:szCs w:val="24"/>
+        </w:rPr>
+        <w:lastRenderedPageBreak/>
+        <w:t>Network Consist of a number of layers each layer consist of few neurons. Output of a layer becomes input of next layer except last layer ( known as output layer) , Output of output layer is result. All layers between input layer and output layer are called hidden layer.</w:t>
+      </w:r>
+    </w:p>
+    <w:p>
+      <w:pPr>
+        <w:rPr>
+          <w:sz w:val="24"/>
+          <w:szCs w:val="24"/>
+        </w:rPr>
+      </w:pPr>
+      <w:r>
+        <w:rPr>
+          <w:sz w:val="24"/>
+          <w:szCs w:val="24"/>
+        </w:rPr>
+        <w:t>ANN is uses supervised learning algorithm to train itself. Process of learning</w:t>
+      </w:r>
+    </w:p>
+    <w:p>
+      <w:pPr>
+        <w:pStyle w:val="ListParagraph"/>
+        <w:numPr>
+          <w:ilvl w:val="0"/>
+          <w:numId w:val="8"/>
+        </w:numPr>
+        <w:rPr>
+          <w:sz w:val="24"/>
+          <w:szCs w:val="24"/>
+        </w:rPr>
+      </w:pPr>
+      <w:r>
+        <w:rPr>
+          <w:sz w:val="24"/>
+          <w:szCs w:val="24"/>
+        </w:rPr>
+        <w:t>Initialize random weights to all neurons</w:t>
+      </w:r>
+    </w:p>
+    <w:p>
+      <w:pPr>
+        <w:pStyle w:val="ListParagraph"/>
+        <w:numPr>
+          <w:ilvl w:val="0"/>
+          <w:numId w:val="8"/>
+        </w:numPr>
+        <w:rPr>
+          <w:sz w:val="24"/>
+          <w:szCs w:val="24"/>
+        </w:rPr>
+      </w:pPr>
+      <w:r>
+        <w:rPr>
+          <w:sz w:val="24"/>
+          <w:szCs w:val="24"/>
+        </w:rPr>
+        <w:t xml:space="preserve">Feed </w:t>
+      </w:r>
+      <w:r>
+        <w:rPr>
+          <w:noProof/>
+          <w:sz w:val="24"/>
+          <w:szCs w:val="24"/>
+        </w:rPr>
+        <w:t>forw</w:t>
+      </w:r>
+      <w:r>
+        <w:rPr>
+          <w:noProof/>
+          <w:sz w:val="24"/>
+          <w:szCs w:val="24"/>
+        </w:rPr>
+        <w:t>a</w:t>
+      </w:r>
+      <w:r>
+        <w:rPr>
+          <w:noProof/>
+          <w:sz w:val="24"/>
+          <w:szCs w:val="24"/>
+        </w:rPr>
+        <w:t>rd</w:t>
+      </w:r>
+      <w:r>
+        <w:rPr>
+          <w:noProof/>
+          <w:sz w:val="24"/>
+          <w:szCs w:val="24"/>
+        </w:rPr>
+        <w:t>.</w:t>
+      </w:r>
+    </w:p>
+    <w:p>
+      <w:pPr>
+        <w:pStyle w:val="ListParagraph"/>
+        <w:numPr>
+          <w:ilvl w:val="0"/>
+          <w:numId w:val="8"/>
+        </w:numPr>
+        <w:rPr>
+          <w:sz w:val="24"/>
+          <w:szCs w:val="24"/>
+        </w:rPr>
+      </w:pPr>
+      <w:r>
+        <w:rPr>
+          <w:sz w:val="24"/>
+          <w:szCs w:val="24"/>
+        </w:rPr>
+        <w:t xml:space="preserve">Find error in result (i.e difference of expected result – output of </w:t>
+      </w:r>
+      <w:r>
+        <w:rPr>
+          <w:noProof/>
+          <w:sz w:val="24"/>
+          <w:szCs w:val="24"/>
+        </w:rPr>
+        <w:t>feed</w:t>
+      </w:r>
+      <w:r>
+        <w:rPr>
+          <w:noProof/>
+          <w:sz w:val="24"/>
+          <w:szCs w:val="24"/>
+        </w:rPr>
+        <w:t>-</w:t>
+      </w:r>
+      <w:r>
+        <w:rPr>
+          <w:noProof/>
+          <w:sz w:val="24"/>
+          <w:szCs w:val="24"/>
+        </w:rPr>
+        <w:t>forward</w:t>
+      </w:r>
+      <w:r>
+        <w:rPr>
+          <w:sz w:val="24"/>
+          <w:szCs w:val="24"/>
+        </w:rPr>
+        <w:t>).</w:t>
+      </w:r>
+    </w:p>
+    <w:p>
+      <w:pPr>
+        <w:pStyle w:val="ListParagraph"/>
+        <w:numPr>
+          <w:ilvl w:val="0"/>
+          <w:numId w:val="8"/>
+        </w:numPr>
+        <w:rPr>
+          <w:sz w:val="24"/>
+          <w:szCs w:val="24"/>
+        </w:rPr>
+      </w:pPr>
+      <w:r>
+        <w:rPr>
+          <w:noProof/>
+          <w:sz w:val="24"/>
+          <w:szCs w:val="24"/>
+        </w:rPr>
+        <w:t>Backpropagate</w:t>
+      </w:r>
+      <w:r>
+        <w:rPr>
+          <w:sz w:val="24"/>
+          <w:szCs w:val="24"/>
+        </w:rPr>
+        <w:t xml:space="preserve"> error &amp; modify weights in order to minimize the error.</w:t>
+      </w:r>
+    </w:p>
+    <w:p>
+      <w:pPr>
+        <w:pStyle w:val="ListParagraph"/>
+        <w:numPr>
+          <w:ilvl w:val="0"/>
+          <w:numId w:val="8"/>
+        </w:numPr>
+        <w:rPr>
+          <w:sz w:val="24"/>
+          <w:szCs w:val="24"/>
+        </w:rPr>
+      </w:pPr>
+      <w:r>
+        <w:rPr>
+          <w:sz w:val="24"/>
+          <w:szCs w:val="24"/>
+        </w:rPr>
+        <w:t xml:space="preserve">Repeat the process until error minimized to desired </w:t>
+      </w:r>
+      <w:r>
+        <w:rPr>
+          <w:noProof/>
+          <w:sz w:val="24"/>
+          <w:szCs w:val="24"/>
+        </w:rPr>
+        <w:t>exten</w:t>
+      </w:r>
+      <w:r>
+        <w:rPr>
+          <w:noProof/>
+          <w:sz w:val="24"/>
+          <w:szCs w:val="24"/>
+        </w:rPr>
+        <w:t>t</w:t>
+      </w:r>
+      <w:r>
+        <w:rPr>
+          <w:sz w:val="24"/>
+          <w:szCs w:val="24"/>
+        </w:rPr>
+        <w:t>.</w:t>
+      </w:r>
+    </w:p>
+    <w:p>
+      <w:pPr>
+        <w:rPr>
+          <w:sz w:val="24"/>
+          <w:szCs w:val="24"/>
+        </w:rPr>
+      </w:pPr>
       <w:bookmarkStart w:id="5" w:name="_GoBack"/>
       <w:bookmarkEnd w:id="5"/>
-      <w:r>
-        <w:t>effect of lens distortion([6]), traces due to auto white balance algorithm([7]) and exploiting traces of dust particle on acquisition sensors.</w:t>
-      </w:r>
-    </w:p>
-    <w:p/>
-    <w:p/>
-    <w:p>
-      <w:r>
-        <w:t xml:space="preserve">Mr. Mehdi Kharrazi and his team identified a set of 34 features ( average pixel value(3 features), RGB pair Correlation(3 features), Neighbour distribution center of mass(3 feature),RGB pair energy ratio(3 feature),Wavelet domain statistics (9 feature),Image Quality Metrics(13 features)) that can </w:t>
-      </w:r>
-      <w:r>
-        <w:lastRenderedPageBreak/>
-        <w:t>be used for source identification. They tested the performance of these features for classification of the image based on their origin, they found the accuracy of 93.42% for 2 cameras and accuracy of 88,02% for 3 cameras using multiclass SVM classifier.</w:t>
-      </w:r>
-    </w:p>
-    <w:p>
-      <w:r>
-        <w:t>In this thesis, we try to improve the performance of result by enhancing feature extracting method &amp; classification techniques.</w:t>
-      </w:r>
     </w:p>
     <w:sectPr>
-      <w:footerReference w:type="default" r:id="rId11"/>
+      <w:footerReference w:type="default" r:id="rId15"/>
       <w:pgSz w:w="12240" w:h="15840"/>
       <w:pgMar w:top="1728" w:right="1800" w:bottom="1440" w:left="1800" w:header="720" w:footer="720" w:gutter="0"/>
       <w:pgNumType w:start="0"/>
@@ -744,7 +3123,7 @@
       <w:rPr>
         <w:noProof/>
       </w:rPr>
-      <w:t>2</w:t>
+      <w:t>6</w:t>
     </w:r>
     <w:r>
       <w:fldChar w:fldCharType="end"/>
@@ -814,6 +3193,232 @@
       <w:rPr>
         <w:rFonts w:ascii="Century Gothic" w:hAnsi="Century Gothic" w:hint="default"/>
         <w:color w:val="0D0D0D" w:themeColor="text1" w:themeTint="F2"/>
+      </w:rPr>
+    </w:lvl>
+  </w:abstractNum>
+  <w:abstractNum w:abstractNumId="2">
+    <w:nsid w:val="032B321D"/>
+    <w:multiLevelType w:val="hybridMultilevel"/>
+    <w:tmpl w:val="9F9E17FE"/>
+    <w:lvl w:ilvl="0" w:tplc="04090001">
+      <w:start w:val="1"/>
+      <w:numFmt w:val="bullet"/>
+      <w:lvlText w:val=""/>
+      <w:lvlJc w:val="left"/>
+      <w:pPr>
+        <w:ind w:left="720" w:hanging="360"/>
+      </w:pPr>
+      <w:rPr>
+        <w:rFonts w:ascii="Symbol" w:hAnsi="Symbol" w:hint="default"/>
+      </w:rPr>
+    </w:lvl>
+    <w:lvl w:ilvl="1" w:tplc="04090003" w:tentative="1">
+      <w:start w:val="1"/>
+      <w:numFmt w:val="bullet"/>
+      <w:lvlText w:val="o"/>
+      <w:lvlJc w:val="left"/>
+      <w:pPr>
+        <w:ind w:left="1440" w:hanging="360"/>
+      </w:pPr>
+      <w:rPr>
+        <w:rFonts w:ascii="Courier New" w:hAnsi="Courier New" w:cs="Courier New" w:hint="default"/>
+      </w:rPr>
+    </w:lvl>
+    <w:lvl w:ilvl="2" w:tplc="04090005" w:tentative="1">
+      <w:start w:val="1"/>
+      <w:numFmt w:val="bullet"/>
+      <w:lvlText w:val=""/>
+      <w:lvlJc w:val="left"/>
+      <w:pPr>
+        <w:ind w:left="2160" w:hanging="360"/>
+      </w:pPr>
+      <w:rPr>
+        <w:rFonts w:ascii="Wingdings" w:hAnsi="Wingdings" w:hint="default"/>
+      </w:rPr>
+    </w:lvl>
+    <w:lvl w:ilvl="3" w:tplc="04090001" w:tentative="1">
+      <w:start w:val="1"/>
+      <w:numFmt w:val="bullet"/>
+      <w:lvlText w:val=""/>
+      <w:lvlJc w:val="left"/>
+      <w:pPr>
+        <w:ind w:left="2880" w:hanging="360"/>
+      </w:pPr>
+      <w:rPr>
+        <w:rFonts w:ascii="Symbol" w:hAnsi="Symbol" w:hint="default"/>
+      </w:rPr>
+    </w:lvl>
+    <w:lvl w:ilvl="4" w:tplc="04090003" w:tentative="1">
+      <w:start w:val="1"/>
+      <w:numFmt w:val="bullet"/>
+      <w:lvlText w:val="o"/>
+      <w:lvlJc w:val="left"/>
+      <w:pPr>
+        <w:ind w:left="3600" w:hanging="360"/>
+      </w:pPr>
+      <w:rPr>
+        <w:rFonts w:ascii="Courier New" w:hAnsi="Courier New" w:cs="Courier New" w:hint="default"/>
+      </w:rPr>
+    </w:lvl>
+    <w:lvl w:ilvl="5" w:tplc="04090005" w:tentative="1">
+      <w:start w:val="1"/>
+      <w:numFmt w:val="bullet"/>
+      <w:lvlText w:val=""/>
+      <w:lvlJc w:val="left"/>
+      <w:pPr>
+        <w:ind w:left="4320" w:hanging="360"/>
+      </w:pPr>
+      <w:rPr>
+        <w:rFonts w:ascii="Wingdings" w:hAnsi="Wingdings" w:hint="default"/>
+      </w:rPr>
+    </w:lvl>
+    <w:lvl w:ilvl="6" w:tplc="04090001" w:tentative="1">
+      <w:start w:val="1"/>
+      <w:numFmt w:val="bullet"/>
+      <w:lvlText w:val=""/>
+      <w:lvlJc w:val="left"/>
+      <w:pPr>
+        <w:ind w:left="5040" w:hanging="360"/>
+      </w:pPr>
+      <w:rPr>
+        <w:rFonts w:ascii="Symbol" w:hAnsi="Symbol" w:hint="default"/>
+      </w:rPr>
+    </w:lvl>
+    <w:lvl w:ilvl="7" w:tplc="04090003" w:tentative="1">
+      <w:start w:val="1"/>
+      <w:numFmt w:val="bullet"/>
+      <w:lvlText w:val="o"/>
+      <w:lvlJc w:val="left"/>
+      <w:pPr>
+        <w:ind w:left="5760" w:hanging="360"/>
+      </w:pPr>
+      <w:rPr>
+        <w:rFonts w:ascii="Courier New" w:hAnsi="Courier New" w:cs="Courier New" w:hint="default"/>
+      </w:rPr>
+    </w:lvl>
+    <w:lvl w:ilvl="8" w:tplc="04090005" w:tentative="1">
+      <w:start w:val="1"/>
+      <w:numFmt w:val="bullet"/>
+      <w:lvlText w:val=""/>
+      <w:lvlJc w:val="left"/>
+      <w:pPr>
+        <w:ind w:left="6480" w:hanging="360"/>
+      </w:pPr>
+      <w:rPr>
+        <w:rFonts w:ascii="Wingdings" w:hAnsi="Wingdings" w:hint="default"/>
+      </w:rPr>
+    </w:lvl>
+  </w:abstractNum>
+  <w:abstractNum w:abstractNumId="3">
+    <w:nsid w:val="70040C90"/>
+    <w:multiLevelType w:val="hybridMultilevel"/>
+    <w:tmpl w:val="56406984"/>
+    <w:lvl w:ilvl="0" w:tplc="04090001">
+      <w:start w:val="1"/>
+      <w:numFmt w:val="bullet"/>
+      <w:lvlText w:val=""/>
+      <w:lvlJc w:val="left"/>
+      <w:pPr>
+        <w:ind w:left="720" w:hanging="360"/>
+      </w:pPr>
+      <w:rPr>
+        <w:rFonts w:ascii="Symbol" w:hAnsi="Symbol" w:hint="default"/>
+      </w:rPr>
+    </w:lvl>
+    <w:lvl w:ilvl="1" w:tplc="04090003" w:tentative="1">
+      <w:start w:val="1"/>
+      <w:numFmt w:val="bullet"/>
+      <w:lvlText w:val="o"/>
+      <w:lvlJc w:val="left"/>
+      <w:pPr>
+        <w:ind w:left="1440" w:hanging="360"/>
+      </w:pPr>
+      <w:rPr>
+        <w:rFonts w:ascii="Courier New" w:hAnsi="Courier New" w:cs="Courier New" w:hint="default"/>
+      </w:rPr>
+    </w:lvl>
+    <w:lvl w:ilvl="2" w:tplc="04090005" w:tentative="1">
+      <w:start w:val="1"/>
+      <w:numFmt w:val="bullet"/>
+      <w:lvlText w:val=""/>
+      <w:lvlJc w:val="left"/>
+      <w:pPr>
+        <w:ind w:left="2160" w:hanging="360"/>
+      </w:pPr>
+      <w:rPr>
+        <w:rFonts w:ascii="Wingdings" w:hAnsi="Wingdings" w:hint="default"/>
+      </w:rPr>
+    </w:lvl>
+    <w:lvl w:ilvl="3" w:tplc="04090001" w:tentative="1">
+      <w:start w:val="1"/>
+      <w:numFmt w:val="bullet"/>
+      <w:lvlText w:val=""/>
+      <w:lvlJc w:val="left"/>
+      <w:pPr>
+        <w:ind w:left="2880" w:hanging="360"/>
+      </w:pPr>
+      <w:rPr>
+        <w:rFonts w:ascii="Symbol" w:hAnsi="Symbol" w:hint="default"/>
+      </w:rPr>
+    </w:lvl>
+    <w:lvl w:ilvl="4" w:tplc="04090003" w:tentative="1">
+      <w:start w:val="1"/>
+      <w:numFmt w:val="bullet"/>
+      <w:lvlText w:val="o"/>
+      <w:lvlJc w:val="left"/>
+      <w:pPr>
+        <w:ind w:left="3600" w:hanging="360"/>
+      </w:pPr>
+      <w:rPr>
+        <w:rFonts w:ascii="Courier New" w:hAnsi="Courier New" w:cs="Courier New" w:hint="default"/>
+      </w:rPr>
+    </w:lvl>
+    <w:lvl w:ilvl="5" w:tplc="04090005" w:tentative="1">
+      <w:start w:val="1"/>
+      <w:numFmt w:val="bullet"/>
+      <w:lvlText w:val=""/>
+      <w:lvlJc w:val="left"/>
+      <w:pPr>
+        <w:ind w:left="4320" w:hanging="360"/>
+      </w:pPr>
+      <w:rPr>
+        <w:rFonts w:ascii="Wingdings" w:hAnsi="Wingdings" w:hint="default"/>
+      </w:rPr>
+    </w:lvl>
+    <w:lvl w:ilvl="6" w:tplc="04090001" w:tentative="1">
+      <w:start w:val="1"/>
+      <w:numFmt w:val="bullet"/>
+      <w:lvlText w:val=""/>
+      <w:lvlJc w:val="left"/>
+      <w:pPr>
+        <w:ind w:left="5040" w:hanging="360"/>
+      </w:pPr>
+      <w:rPr>
+        <w:rFonts w:ascii="Symbol" w:hAnsi="Symbol" w:hint="default"/>
+      </w:rPr>
+    </w:lvl>
+    <w:lvl w:ilvl="7" w:tplc="04090003" w:tentative="1">
+      <w:start w:val="1"/>
+      <w:numFmt w:val="bullet"/>
+      <w:lvlText w:val="o"/>
+      <w:lvlJc w:val="left"/>
+      <w:pPr>
+        <w:ind w:left="5760" w:hanging="360"/>
+      </w:pPr>
+      <w:rPr>
+        <w:rFonts w:ascii="Courier New" w:hAnsi="Courier New" w:cs="Courier New" w:hint="default"/>
+      </w:rPr>
+    </w:lvl>
+    <w:lvl w:ilvl="8" w:tplc="04090005" w:tentative="1">
+      <w:start w:val="1"/>
+      <w:numFmt w:val="bullet"/>
+      <w:lvlText w:val=""/>
+      <w:lvlJc w:val="left"/>
+      <w:pPr>
+        <w:ind w:left="6480" w:hanging="360"/>
+      </w:pPr>
+      <w:rPr>
+        <w:rFonts w:ascii="Wingdings" w:hAnsi="Wingdings" w:hint="default"/>
       </w:rPr>
     </w:lvl>
   </w:abstractNum>
@@ -834,6 +3439,12 @@
   </w:num>
   <w:num w:numId="6">
     <w:abstractNumId w:val="0"/>
+  </w:num>
+  <w:num w:numId="7">
+    <w:abstractNumId w:val="2"/>
+  </w:num>
+  <w:num w:numId="8">
+    <w:abstractNumId w:val="3"/>
   </w:num>
 </w:numbering>
 </file>
@@ -1984,6 +4595,18 @@
       </w:tblCellMar>
     </w:tblPr>
   </w:style>
+  <w:style w:type="paragraph" w:styleId="ListParagraph">
+    <w:name w:val="List Paragraph"/>
+    <w:basedOn w:val="Normal"/>
+    <w:uiPriority w:val="34"/>
+    <w:semiHidden/>
+    <w:qFormat/>
+    <w:rsid w:val="0023331E"/>
+    <w:pPr>
+      <w:ind w:left="720"/>
+      <w:contextualSpacing/>
+    </w:pPr>
+  </w:style>
 </w:styles>
 </file>
 
@@ -2089,6 +4712,27 @@
     <w:pitch w:val="variable"/>
     <w:sig w:usb0="E0002AFF" w:usb1="C0007843" w:usb2="00000009" w:usb3="00000000" w:csb0="000001FF" w:csb1="00000000"/>
   </w:font>
+  <w:font w:name="Symbol">
+    <w:panose1 w:val="05050102010706020507"/>
+    <w:charset w:val="02"/>
+    <w:family w:val="roman"/>
+    <w:pitch w:val="variable"/>
+    <w:sig w:usb0="00000000" w:usb1="10000000" w:usb2="00000000" w:usb3="00000000" w:csb0="80000000" w:csb1="00000000"/>
+  </w:font>
+  <w:font w:name="Courier New">
+    <w:panose1 w:val="02070309020205020404"/>
+    <w:charset w:val="00"/>
+    <w:family w:val="modern"/>
+    <w:pitch w:val="fixed"/>
+    <w:sig w:usb0="E0002AFF" w:usb1="C0007843" w:usb2="00000009" w:usb3="00000000" w:csb0="000001FF" w:csb1="00000000"/>
+  </w:font>
+  <w:font w:name="Wingdings">
+    <w:panose1 w:val="05000000000000000000"/>
+    <w:charset w:val="02"/>
+    <w:family w:val="auto"/>
+    <w:pitch w:val="variable"/>
+    <w:sig w:usb0="00000000" w:usb1="10000000" w:usb2="00000000" w:usb3="00000000" w:csb0="80000000" w:csb1="00000000"/>
+  </w:font>
   <w:font w:name="Constantia">
     <w:panose1 w:val="02030602050306030303"/>
     <w:charset w:val="00"/>
@@ -2163,7 +4807,10 @@
   <w:rsids>
     <w:rsidRoot w:val="00041028"/>
     <w:rsid w:val="00041028"/>
+    <w:rsid w:val="00824646"/>
     <w:rsid w:val="00C11F33"/>
+    <w:rsid w:val="00C14994"/>
+    <w:rsid w:val="00F17A6D"/>
   </w:rsids>
   <m:mathPr>
     <m:mathFont m:val="Cambria Math"/>
@@ -3043,7 +5690,7 @@
 </file>
 
 <file path=customXml/itemProps3.xml><?xml version="1.0" encoding="utf-8"?>
-<ds:datastoreItem xmlns:ds="http://schemas.openxmlformats.org/officeDocument/2006/customXml" ds:itemID="{1173F4F2-8F72-463C-A455-7B3E873E91C9}">
+<ds:datastoreItem xmlns:ds="http://schemas.openxmlformats.org/officeDocument/2006/customXml" ds:itemID="{725E671B-88BF-431F-B573-66AB9DB09FA8}">
   <ds:schemaRefs>
     <ds:schemaRef ds:uri="http://schemas.openxmlformats.org/officeDocument/2006/bibliography"/>
   </ds:schemaRefs>

</xml_diff>

<commit_message>
Finalise results of classical & convo
</commit_message>
<xml_diff>
--- a/Thesis/thesis.docx
+++ b/Thesis/thesis.docx
@@ -2,11 +2,11 @@
 <file path=word/document.xml><?xml version="1.0" encoding="utf-8"?>
 <w:document xmlns:wpc="http://schemas.microsoft.com/office/word/2010/wordprocessingCanvas" xmlns:mc="http://schemas.openxmlformats.org/markup-compatibility/2006" xmlns:o="urn:schemas-microsoft-com:office:office" xmlns:r="http://schemas.openxmlformats.org/officeDocument/2006/relationships" xmlns:m="http://schemas.openxmlformats.org/officeDocument/2006/math" xmlns:v="urn:schemas-microsoft-com:vml" xmlns:wp14="http://schemas.microsoft.com/office/word/2010/wordprocessingDrawing" xmlns:wp="http://schemas.openxmlformats.org/drawingml/2006/wordprocessingDrawing" xmlns:w10="urn:schemas-microsoft-com:office:word" xmlns:w="http://schemas.openxmlformats.org/wordprocessingml/2006/main" xmlns:w14="http://schemas.microsoft.com/office/word/2010/wordml" xmlns:w15="http://schemas.microsoft.com/office/word/2012/wordml" xmlns:wpg="http://schemas.microsoft.com/office/word/2010/wordprocessingGroup" xmlns:wpi="http://schemas.microsoft.com/office/word/2010/wordprocessingInk" xmlns:wne="http://schemas.microsoft.com/office/word/2006/wordml" xmlns:wps="http://schemas.microsoft.com/office/word/2010/wordprocessingShape" mc:Ignorable="w14 w15 wp14">
   <w:body>
-    <w:bookmarkStart w:id="0" w:name="_Toc321147011" w:displacedByCustomXml="next"/>
-    <w:bookmarkStart w:id="1" w:name="_Toc318189312" w:displacedByCustomXml="next"/>
+    <w:bookmarkStart w:id="0" w:name="_Toc321147149" w:displacedByCustomXml="next"/>
+    <w:bookmarkStart w:id="1" w:name="_Toc318188227" w:displacedByCustomXml="next"/>
     <w:bookmarkStart w:id="2" w:name="_Toc318188327" w:displacedByCustomXml="next"/>
-    <w:bookmarkStart w:id="3" w:name="_Toc318188227" w:displacedByCustomXml="next"/>
-    <w:bookmarkStart w:id="4" w:name="_Toc321147149" w:displacedByCustomXml="next"/>
+    <w:bookmarkStart w:id="3" w:name="_Toc318189312" w:displacedByCustomXml="next"/>
+    <w:bookmarkStart w:id="4" w:name="_Toc321147011" w:displacedByCustomXml="next"/>
     <w:sdt>
       <w:sdtPr>
         <w:rPr>
@@ -102,6 +102,7 @@
                                     <w:dataBinding w:prefixMappings="xmlns:ns0='http://purl.org/dc/elements/1.1/' xmlns:ns1='http://schemas.openxmlformats.org/package/2006/metadata/core-properties' " w:xpath="/ns1:coreProperties[1]/ns0:creator[1]" w:storeItemID="{6C3C8BC8-F283-45AE-878A-BAB7291924A1}"/>
                                     <w:text/>
                                   </w:sdtPr>
+                                  <w:sdtEndPr/>
                                   <w:sdtContent>
                                     <w:r>
                                       <w:t>Sudhanshu Patel</w:t>
@@ -123,6 +124,7 @@
                                     <w:dataBinding w:prefixMappings="xmlns:ns0='http://purl.org/dc/elements/1.1/' xmlns:ns1='http://schemas.openxmlformats.org/package/2006/metadata/core-properties' " w:xpath="/ns1:coreProperties[1]/ns1:keywords[1]" w:storeItemID="{6C3C8BC8-F283-45AE-878A-BAB7291924A1}"/>
                                     <w:text/>
                                   </w:sdtPr>
+                                  <w:sdtEndPr/>
                                   <w:sdtContent>
                                     <w:r>
                                       <w:t>[Course Title]</w:t>
@@ -149,6 +151,7 @@
                                       <w:calendar w:val="gregorian"/>
                                     </w:date>
                                   </w:sdtPr>
+                                  <w:sdtEndPr/>
                                   <w:sdtContent>
                                     <w:r>
                                       <w:t>[Date]</w:t>
@@ -334,6 +337,7 @@
                                   <w:dataBinding w:prefixMappings="xmlns:ns0='http://purl.org/dc/elements/1.1/' xmlns:ns1='http://schemas.openxmlformats.org/package/2006/metadata/core-properties' " w:xpath="/ns1:coreProperties[1]/ns0:title[1]" w:storeItemID="{6C3C8BC8-F283-45AE-878A-BAB7291924A1}"/>
                                   <w:text/>
                                 </w:sdtPr>
+                                <w:sdtEndPr/>
                                 <w:sdtContent>
                                   <w:p>
                                     <w:pPr>
@@ -358,6 +362,7 @@
                                     <w:dataBinding w:prefixMappings="xmlns:ns0='http://purl.org/dc/elements/1.1/' xmlns:ns1='http://schemas.openxmlformats.org/package/2006/metadata/core-properties' " w:xpath="/ns1:coreProperties[1]/ns0:subject[1]" w:storeItemID="{6C3C8BC8-F283-45AE-878A-BAB7291924A1}"/>
                                     <w:text/>
                                   </w:sdtPr>
+                                  <w:sdtEndPr/>
                                   <w:sdtContent>
                                     <w:r>
                                       <w:t>[Report Subtitle]</w:t>
@@ -1521,35 +1526,7 @@
           <w:sz w:val="24"/>
           <w:szCs w:val="24"/>
         </w:rPr>
-        <w:t>. T</w:t>
-      </w:r>
-      <w:r>
-        <w:rPr>
-          <w:sz w:val="24"/>
-          <w:szCs w:val="24"/>
-        </w:rPr>
-        <w:t xml:space="preserve">here are </w:t>
-      </w:r>
-      <w:r>
-        <w:rPr>
-          <w:sz w:val="24"/>
-          <w:szCs w:val="24"/>
-        </w:rPr>
-        <w:t xml:space="preserve">a </w:t>
-      </w:r>
-      <w:r>
-        <w:rPr>
-          <w:sz w:val="24"/>
-          <w:szCs w:val="24"/>
-        </w:rPr>
-        <w:t>variety of kernels available</w:t>
-      </w:r>
-      <w:r>
-        <w:rPr>
-          <w:sz w:val="24"/>
-          <w:szCs w:val="24"/>
-        </w:rPr>
-        <w:t xml:space="preserve"> like </w:t>
+        <w:t xml:space="preserve">. There are a variety of kernels available like </w:t>
       </w:r>
       <w:r>
         <w:rPr>
@@ -2588,6 +2565,7 @@
           <w:szCs w:val="24"/>
         </w:rPr>
       </w:pPr>
+      <w:bookmarkStart w:id="5" w:name="_GoBack"/>
       <w:r>
         <w:rPr>
           <w:noProof/>
@@ -2644,6 +2622,7 @@
           </wp:inline>
         </w:drawing>
       </w:r>
+      <w:bookmarkEnd w:id="5"/>
     </w:p>
     <w:p>
       <w:pPr>
@@ -2928,6 +2907,14 @@
           <w:sz w:val="24"/>
           <w:szCs w:val="24"/>
         </w:rPr>
+        <w:t xml:space="preserve"> the input data </w:t>
+      </w:r>
+      <w:r>
+        <w:rPr>
+          <w:noProof/>
+          <w:sz w:val="24"/>
+          <w:szCs w:val="24"/>
+        </w:rPr>
         <w:t>.</w:t>
       </w:r>
     </w:p>
@@ -3007,7 +2994,14 @@
           <w:sz w:val="24"/>
           <w:szCs w:val="24"/>
         </w:rPr>
-        <w:t xml:space="preserve"> error &amp; modify weights in order to minimize the error.</w:t>
+        <w:t xml:space="preserve"> error and</w:t>
+      </w:r>
+      <w:r>
+        <w:rPr>
+          <w:sz w:val="24"/>
+          <w:szCs w:val="24"/>
+        </w:rPr>
+        <w:t xml:space="preserve"> modify weights in order to minimize the error.</w:t>
       </w:r>
     </w:p>
     <w:p>
@@ -3027,44 +3021,227 @@
           <w:sz w:val="24"/>
           <w:szCs w:val="24"/>
         </w:rPr>
-        <w:t xml:space="preserve">Repeat the process until error minimized to desired </w:t>
-      </w:r>
-      <w:r>
-        <w:rPr>
-          <w:noProof/>
-          <w:sz w:val="24"/>
-          <w:szCs w:val="24"/>
-        </w:rPr>
-        <w:t>exten</w:t>
-      </w:r>
-      <w:r>
-        <w:rPr>
-          <w:noProof/>
-          <w:sz w:val="24"/>
-          <w:szCs w:val="24"/>
-        </w:rPr>
-        <w:t>t</w:t>
-      </w:r>
-      <w:r>
-        <w:rPr>
-          <w:sz w:val="24"/>
-          <w:szCs w:val="24"/>
-        </w:rPr>
-        <w:t>.</w:t>
-      </w:r>
-    </w:p>
-    <w:p>
-      <w:pPr>
-        <w:rPr>
-          <w:sz w:val="24"/>
-          <w:szCs w:val="24"/>
-        </w:rPr>
-      </w:pPr>
-      <w:bookmarkStart w:id="5" w:name="_GoBack"/>
-      <w:bookmarkEnd w:id="5"/>
+        <w:t>Repea</w:t>
+      </w:r>
+      <w:r>
+        <w:rPr>
+          <w:sz w:val="24"/>
+          <w:szCs w:val="24"/>
+        </w:rPr>
+        <w:t>t the process until error minimized to desired extent.</w:t>
+      </w:r>
+    </w:p>
+    <w:p>
+      <w:pPr>
+        <w:rPr>
+          <w:sz w:val="24"/>
+          <w:szCs w:val="24"/>
+        </w:rPr>
+      </w:pPr>
+    </w:p>
+    <w:p>
+      <w:pPr>
+        <w:rPr>
+          <w:sz w:val="24"/>
+          <w:szCs w:val="24"/>
+        </w:rPr>
+      </w:pPr>
+    </w:p>
+    <w:p>
+      <w:pPr>
+        <w:rPr>
+          <w:sz w:val="24"/>
+          <w:szCs w:val="24"/>
+        </w:rPr>
+      </w:pPr>
+    </w:p>
+    <w:p>
+      <w:pPr>
+        <w:rPr>
+          <w:sz w:val="36"/>
+          <w:szCs w:val="36"/>
+        </w:rPr>
+      </w:pPr>
+      <w:r>
+        <w:rPr>
+          <w:sz w:val="36"/>
+          <w:szCs w:val="36"/>
+        </w:rPr>
+        <w:t>Block based feature extraction</w:t>
+      </w:r>
+      <w:r>
+        <w:rPr>
+          <w:sz w:val="36"/>
+          <w:szCs w:val="36"/>
+        </w:rPr>
+        <w:t>:</w:t>
+      </w:r>
+    </w:p>
+    <w:p>
+      <w:pPr>
+        <w:rPr>
+          <w:sz w:val="24"/>
+          <w:szCs w:val="24"/>
+        </w:rPr>
+      </w:pPr>
+      <w:r>
+        <w:rPr>
+          <w:sz w:val="24"/>
+          <w:szCs w:val="24"/>
+        </w:rPr>
+        <w:t xml:space="preserve">The main idea of behind this technique is ‘stationary’ nature of natural image. It means statics of one part of natural image is similar to that of other part of the same image. This proposes the feature we learned at one part of image can be applied to any other part of the same image, and we can </w:t>
+      </w:r>
+      <w:r>
+        <w:rPr>
+          <w:noProof/>
+          <w:sz w:val="24"/>
+          <w:szCs w:val="24"/>
+        </w:rPr>
+        <w:t>u</w:t>
+      </w:r>
+      <w:r>
+        <w:rPr>
+          <w:noProof/>
+          <w:sz w:val="24"/>
+          <w:szCs w:val="24"/>
+        </w:rPr>
+        <w:t>s</w:t>
+      </w:r>
+      <w:r>
+        <w:rPr>
+          <w:noProof/>
+          <w:sz w:val="24"/>
+          <w:szCs w:val="24"/>
+        </w:rPr>
+        <w:t>e</w:t>
+      </w:r>
+      <w:r>
+        <w:rPr>
+          <w:sz w:val="24"/>
+          <w:szCs w:val="24"/>
+        </w:rPr>
+        <w:t xml:space="preserve"> the same feature all over the image.</w:t>
+      </w:r>
+    </w:p>
+    <w:p>
+      <w:pPr>
+        <w:rPr>
+          <w:sz w:val="24"/>
+          <w:szCs w:val="24"/>
+        </w:rPr>
+      </w:pPr>
+      <w:r>
+        <w:rPr>
+          <w:sz w:val="24"/>
+          <w:szCs w:val="24"/>
+        </w:rPr>
+        <w:t xml:space="preserve">If we learn features over small patches </w:t>
+      </w:r>
+      <w:r>
+        <w:rPr>
+          <w:noProof/>
+          <w:sz w:val="24"/>
+          <w:szCs w:val="24"/>
+        </w:rPr>
+        <w:t>randomly</w:t>
+      </w:r>
+      <w:r>
+        <w:rPr>
+          <w:sz w:val="24"/>
+          <w:szCs w:val="24"/>
+        </w:rPr>
+        <w:t xml:space="preserve"> selected from larger image, then we can apply these learned features anywhere in the image. So we can apply feature extraction technique on small patches and ‘convolve’ it with larger image and thus obtain different variations of the same feature at different location.</w:t>
+      </w:r>
+    </w:p>
+    <w:p>
+      <w:pPr>
+        <w:rPr>
+          <w:sz w:val="24"/>
+          <w:szCs w:val="24"/>
+        </w:rPr>
+      </w:pPr>
+      <w:r>
+        <w:rPr>
+          <w:noProof/>
+          <w:sz w:val="24"/>
+          <w:szCs w:val="24"/>
+          <w:lang w:eastAsia="en-US"/>
+        </w:rPr>
+        <w:lastRenderedPageBreak/>
+        <w:drawing>
+          <wp:inline distT="0" distB="0" distL="0" distR="0">
+            <wp:extent cx="5010150" cy="3657600"/>
+            <wp:effectExtent l="0" t="0" r="0" b="0"/>
+            <wp:docPr id="4" name="Picture 4" descr="C:\Users\Sudhanshu Patel\Documents\GitHub\Image-Source_Identification\Thesis\Convolution_schematic.gif"/>
+            <wp:cNvGraphicFramePr>
+              <a:graphicFrameLocks xmlns:a="http://schemas.openxmlformats.org/drawingml/2006/main" noChangeAspect="1"/>
+            </wp:cNvGraphicFramePr>
+            <a:graphic xmlns:a="http://schemas.openxmlformats.org/drawingml/2006/main">
+              <a:graphicData uri="http://schemas.openxmlformats.org/drawingml/2006/picture">
+                <pic:pic xmlns:pic="http://schemas.openxmlformats.org/drawingml/2006/picture">
+                  <pic:nvPicPr>
+                    <pic:cNvPr id="0" name="Picture 1" descr="C:\Users\Sudhanshu Patel\Documents\GitHub\Image-Source_Identification\Thesis\Convolution_schematic.gif"/>
+                    <pic:cNvPicPr>
+                      <a:picLocks noChangeAspect="1" noChangeArrowheads="1" noCrop="1"/>
+                    </pic:cNvPicPr>
+                  </pic:nvPicPr>
+                  <pic:blipFill>
+                    <a:blip r:embed="rId15">
+                      <a:extLst>
+                        <a:ext uri="{28A0092B-C50C-407E-A947-70E740481C1C}">
+                          <a14:useLocalDpi xmlns:a14="http://schemas.microsoft.com/office/drawing/2010/main" val="0"/>
+                        </a:ext>
+                      </a:extLst>
+                    </a:blip>
+                    <a:srcRect/>
+                    <a:stretch>
+                      <a:fillRect/>
+                    </a:stretch>
+                  </pic:blipFill>
+                  <pic:spPr bwMode="auto">
+                    <a:xfrm>
+                      <a:off x="0" y="0"/>
+                      <a:ext cx="5010150" cy="3657600"/>
+                    </a:xfrm>
+                    <a:prstGeom prst="rect">
+                      <a:avLst/>
+                    </a:prstGeom>
+                    <a:noFill/>
+                    <a:ln>
+                      <a:noFill/>
+                    </a:ln>
+                  </pic:spPr>
+                </pic:pic>
+              </a:graphicData>
+            </a:graphic>
+          </wp:inline>
+        </w:drawing>
+      </w:r>
+      <w:r>
+        <w:rPr>
+          <w:sz w:val="24"/>
+          <w:szCs w:val="24"/>
+        </w:rPr>
+        <w:t xml:space="preserve"> </w:t>
+      </w:r>
+    </w:p>
+    <w:p>
+      <w:pPr>
+        <w:rPr>
+          <w:sz w:val="24"/>
+          <w:szCs w:val="24"/>
+        </w:rPr>
+      </w:pPr>
+      <w:r>
+        <w:rPr>
+          <w:sz w:val="24"/>
+          <w:szCs w:val="24"/>
+        </w:rPr>
+        <w:t>This way of feature extraction is also known as convolution.</w:t>
+      </w:r>
     </w:p>
     <w:sectPr>
-      <w:footerReference w:type="default" r:id="rId15"/>
+      <w:footerReference w:type="default" r:id="rId16"/>
       <w:pgSz w:w="12240" w:h="15840"/>
       <w:pgMar w:top="1728" w:right="1800" w:bottom="1440" w:left="1800" w:header="720" w:footer="720" w:gutter="0"/>
       <w:pgNumType w:start="0"/>
@@ -3123,7 +3300,7 @@
       <w:rPr>
         <w:noProof/>
       </w:rPr>
-      <w:t>6</w:t>
+      <w:t>5</w:t>
     </w:r>
     <w:r>
       <w:fldChar w:fldCharType="end"/>
@@ -4808,6 +4985,7 @@
     <w:rsidRoot w:val="00041028"/>
     <w:rsid w:val="00041028"/>
     <w:rsid w:val="00824646"/>
+    <w:rsid w:val="009C0680"/>
     <w:rsid w:val="00C11F33"/>
     <w:rsid w:val="00C14994"/>
     <w:rsid w:val="00F17A6D"/>
@@ -5690,7 +5868,7 @@
 </file>
 
 <file path=customXml/itemProps3.xml><?xml version="1.0" encoding="utf-8"?>
-<ds:datastoreItem xmlns:ds="http://schemas.openxmlformats.org/officeDocument/2006/customXml" ds:itemID="{725E671B-88BF-431F-B573-66AB9DB09FA8}">
+<ds:datastoreItem xmlns:ds="http://schemas.openxmlformats.org/officeDocument/2006/customXml" ds:itemID="{E82416CD-00DF-4654-B8AD-D012F34F0FB9}">
   <ds:schemaRefs>
     <ds:schemaRef ds:uri="http://schemas.openxmlformats.org/officeDocument/2006/bibliography"/>
   </ds:schemaRefs>

</xml_diff>